<commit_message>
Fix ToC for EN  3th delivery
</commit_message>
<xml_diff>
--- a/deliveries/cases/EN/3.docx
+++ b/deliveries/cases/EN/3.docx
@@ -915,7 +915,7 @@
           <w:r>
             <w:fldChar w:fldCharType="separate"/>
           </w:r>
-          <w:hyperlink w:anchor="_Toc511640296" w:history="1">
+          <w:hyperlink w:anchor="_Toc511719493" w:history="1">
             <w:r>
               <w:rPr>
                 <w:rStyle w:val="Hyperlink"/>
@@ -964,7 +964,7 @@
                 <w:noProof/>
                 <w:webHidden/>
               </w:rPr>
-              <w:instrText xml:space="preserve"> PAGEREF _Toc511640296 \h </w:instrText>
+              <w:instrText xml:space="preserve"> PAGEREF _Toc511719493 \h </w:instrText>
             </w:r>
             <w:r>
               <w:rPr>
@@ -1011,7 +1011,7 @@
               <w:lang w:eastAsia="en-US"/>
             </w:rPr>
           </w:pPr>
-          <w:hyperlink w:anchor="_Toc511640297" w:history="1">
+          <w:hyperlink w:anchor="_Toc511719494" w:history="1">
             <w:r>
               <w:rPr>
                 <w:rStyle w:val="Hyperlink"/>
@@ -1058,7 +1058,7 @@
                 <w:noProof/>
                 <w:webHidden/>
               </w:rPr>
-              <w:instrText xml:space="preserve"> PAGEREF _Toc511640297 \h </w:instrText>
+              <w:instrText xml:space="preserve"> PAGEREF _Toc511719494 \h </w:instrText>
             </w:r>
             <w:r>
               <w:rPr>
@@ -1105,7 +1105,7 @@
               <w:lang w:eastAsia="en-US"/>
             </w:rPr>
           </w:pPr>
-          <w:hyperlink w:anchor="_Toc511640298" w:history="1">
+          <w:hyperlink w:anchor="_Toc511719495" w:history="1">
             <w:r>
               <w:rPr>
                 <w:rStyle w:val="Hyperlink"/>
@@ -1152,7 +1152,7 @@
                 <w:noProof/>
                 <w:webHidden/>
               </w:rPr>
-              <w:instrText xml:space="preserve"> PAGEREF _Toc511640298 \h </w:instrText>
+              <w:instrText xml:space="preserve"> PAGEREF _Toc511719495 \h </w:instrText>
             </w:r>
             <w:r>
               <w:rPr>
@@ -1199,7 +1199,7 @@
               <w:lang w:eastAsia="en-US"/>
             </w:rPr>
           </w:pPr>
-          <w:hyperlink w:anchor="_Toc511640299" w:history="1">
+          <w:hyperlink w:anchor="_Toc511719496" w:history="1">
             <w:r>
               <w:rPr>
                 <w:rStyle w:val="Hyperlink"/>
@@ -1246,7 +1246,7 @@
                 <w:noProof/>
                 <w:webHidden/>
               </w:rPr>
-              <w:instrText xml:space="preserve"> PAGEREF _Toc511640299 \h </w:instrText>
+              <w:instrText xml:space="preserve"> PAGEREF _Toc511719496 \h </w:instrText>
             </w:r>
             <w:r>
               <w:rPr>
@@ -1293,7 +1293,7 @@
               <w:lang w:eastAsia="en-US"/>
             </w:rPr>
           </w:pPr>
-          <w:hyperlink w:anchor="_Toc511640300" w:history="1">
+          <w:hyperlink w:anchor="_Toc511719497" w:history="1">
             <w:r>
               <w:rPr>
                 <w:rStyle w:val="Hyperlink"/>
@@ -1340,7 +1340,7 @@
                 <w:noProof/>
                 <w:webHidden/>
               </w:rPr>
-              <w:instrText xml:space="preserve"> PAGEREF _Toc511640300 \h </w:instrText>
+              <w:instrText xml:space="preserve"> PAGEREF _Toc511719497 \h </w:instrText>
             </w:r>
             <w:r>
               <w:rPr>
@@ -1387,7 +1387,7 @@
               <w:lang w:eastAsia="en-US"/>
             </w:rPr>
           </w:pPr>
-          <w:hyperlink w:anchor="_Toc511640301" w:history="1">
+          <w:hyperlink w:anchor="_Toc511719498" w:history="1">
             <w:r>
               <w:rPr>
                 <w:rStyle w:val="Hyperlink"/>
@@ -1434,7 +1434,7 @@
                 <w:noProof/>
                 <w:webHidden/>
               </w:rPr>
-              <w:instrText xml:space="preserve"> PAGEREF _Toc511640301 \h </w:instrText>
+              <w:instrText xml:space="preserve"> PAGEREF _Toc511719498 \h </w:instrText>
             </w:r>
             <w:r>
               <w:rPr>
@@ -1483,7 +1483,7 @@
               <w:lang w:eastAsia="en-US"/>
             </w:rPr>
           </w:pPr>
-          <w:hyperlink w:anchor="_Toc511640302" w:history="1">
+          <w:hyperlink w:anchor="_Toc511719499" w:history="1">
             <w:r>
               <w:rPr>
                 <w:rStyle w:val="Hyperlink"/>
@@ -1532,7 +1532,7 @@
                 <w:noProof/>
                 <w:webHidden/>
               </w:rPr>
-              <w:instrText xml:space="preserve"> PAGEREF _Toc511640302 \h </w:instrText>
+              <w:instrText xml:space="preserve"> PAGEREF _Toc511719499 \h </w:instrText>
             </w:r>
             <w:r>
               <w:rPr>
@@ -1579,7 +1579,7 @@
               <w:lang w:eastAsia="en-US"/>
             </w:rPr>
           </w:pPr>
-          <w:hyperlink w:anchor="_Toc511640303" w:history="1">
+          <w:hyperlink w:anchor="_Toc511719500" w:history="1">
             <w:r>
               <w:rPr>
                 <w:rStyle w:val="Hyperlink"/>
@@ -1628,7 +1628,7 @@
                 <w:noProof/>
                 <w:webHidden/>
               </w:rPr>
-              <w:instrText xml:space="preserve"> PAGEREF _Toc511640303 \h </w:instrText>
+              <w:instrText xml:space="preserve"> PAGEREF _Toc511719500 \h </w:instrText>
             </w:r>
             <w:r>
               <w:rPr>
@@ -1675,7 +1675,7 @@
               <w:lang w:eastAsia="en-US"/>
             </w:rPr>
           </w:pPr>
-          <w:hyperlink w:anchor="_Toc511640304" w:history="1">
+          <w:hyperlink w:anchor="_Toc511719501" w:history="1">
             <w:r>
               <w:rPr>
                 <w:rStyle w:val="Hyperlink"/>
@@ -1722,7 +1722,7 @@
                 <w:noProof/>
                 <w:webHidden/>
               </w:rPr>
-              <w:instrText xml:space="preserve"> PAGEREF _Toc511640304 \h </w:instrText>
+              <w:instrText xml:space="preserve"> PAGEREF _Toc511719501 \h </w:instrText>
             </w:r>
             <w:r>
               <w:rPr>
@@ -1770,7 +1770,7 @@
               <w:lang w:eastAsia="en-US"/>
             </w:rPr>
           </w:pPr>
-          <w:hyperlink w:anchor="_Toc511640305" w:history="1">
+          <w:hyperlink w:anchor="_Toc511719502" w:history="1">
             <w:r>
               <w:rPr>
                 <w:rStyle w:val="Hyperlink"/>
@@ -1816,7 +1816,7 @@
                 <w:noProof/>
                 <w:webHidden/>
               </w:rPr>
-              <w:instrText xml:space="preserve"> PAGEREF _Toc511640305 \h </w:instrText>
+              <w:instrText xml:space="preserve"> PAGEREF _Toc511719502 \h </w:instrText>
             </w:r>
             <w:r>
               <w:rPr>
@@ -1864,7 +1864,7 @@
               <w:lang w:eastAsia="en-US"/>
             </w:rPr>
           </w:pPr>
-          <w:hyperlink w:anchor="_Toc511640306" w:history="1">
+          <w:hyperlink w:anchor="_Toc511719503" w:history="1">
             <w:r>
               <w:rPr>
                 <w:rStyle w:val="Hyperlink"/>
@@ -1910,7 +1910,7 @@
                 <w:noProof/>
                 <w:webHidden/>
               </w:rPr>
-              <w:instrText xml:space="preserve"> PAGEREF _Toc511640306 \h </w:instrText>
+              <w:instrText xml:space="preserve"> PAGEREF _Toc511719503 \h </w:instrText>
             </w:r>
             <w:r>
               <w:rPr>
@@ -1958,7 +1958,7 @@
               <w:lang w:eastAsia="en-US"/>
             </w:rPr>
           </w:pPr>
-          <w:hyperlink w:anchor="_Toc511640307" w:history="1">
+          <w:hyperlink w:anchor="_Toc511719504" w:history="1">
             <w:r>
               <w:rPr>
                 <w:rStyle w:val="Hyperlink"/>
@@ -2004,7 +2004,7 @@
                 <w:noProof/>
                 <w:webHidden/>
               </w:rPr>
-              <w:instrText xml:space="preserve"> PAGEREF _Toc511640307 \h </w:instrText>
+              <w:instrText xml:space="preserve"> PAGEREF _Toc511719504 \h </w:instrText>
             </w:r>
             <w:r>
               <w:rPr>
@@ -2052,7 +2052,7 @@
               <w:lang w:eastAsia="en-US"/>
             </w:rPr>
           </w:pPr>
-          <w:hyperlink w:anchor="_Toc511640308" w:history="1">
+          <w:hyperlink w:anchor="_Toc511719505" w:history="1">
             <w:r>
               <w:rPr>
                 <w:rStyle w:val="Hyperlink"/>
@@ -2098,7 +2098,7 @@
                 <w:noProof/>
                 <w:webHidden/>
               </w:rPr>
-              <w:instrText xml:space="preserve"> PAGEREF _Toc511640308 \h </w:instrText>
+              <w:instrText xml:space="preserve"> PAGEREF _Toc511719505 \h </w:instrText>
             </w:r>
             <w:r>
               <w:rPr>
@@ -2145,7 +2145,7 @@
               <w:lang w:eastAsia="en-US"/>
             </w:rPr>
           </w:pPr>
-          <w:hyperlink w:anchor="_Toc511640309" w:history="1">
+          <w:hyperlink w:anchor="_Toc511719506" w:history="1">
             <w:r>
               <w:rPr>
                 <w:rStyle w:val="Hyperlink"/>
@@ -2194,7 +2194,7 @@
                 <w:noProof/>
                 <w:webHidden/>
               </w:rPr>
-              <w:instrText xml:space="preserve"> PAGEREF _Toc511640309 \h </w:instrText>
+              <w:instrText xml:space="preserve"> PAGEREF _Toc511719506 \h </w:instrText>
             </w:r>
             <w:r>
               <w:rPr>
@@ -2243,7 +2243,7 @@
               <w:lang w:eastAsia="en-US"/>
             </w:rPr>
           </w:pPr>
-          <w:hyperlink w:anchor="_Toc511640310" w:history="1">
+          <w:hyperlink w:anchor="_Toc511719507" w:history="1">
             <w:r>
               <w:rPr>
                 <w:rStyle w:val="Hyperlink"/>
@@ -2292,7 +2292,342 @@
                 <w:noProof/>
                 <w:webHidden/>
               </w:rPr>
-              <w:instrText xml:space="preserve"> PAGEREF _Toc511640310 \h </w:instrText>
+              <w:instrText xml:space="preserve"> PAGEREF _Toc511719507 \h </w:instrText>
+            </w:r>
+            <w:r>
+              <w:rPr>
+                <w:noProof/>
+                <w:webHidden/>
+              </w:rPr>
+            </w:r>
+            <w:r>
+              <w:rPr>
+                <w:noProof/>
+                <w:webHidden/>
+              </w:rPr>
+              <w:fldChar w:fldCharType="separate"/>
+            </w:r>
+            <w:r>
+              <w:rPr>
+                <w:noProof/>
+                <w:webHidden/>
+              </w:rPr>
+              <w:t>10</w:t>
+            </w:r>
+            <w:r>
+              <w:rPr>
+                <w:noProof/>
+                <w:webHidden/>
+              </w:rPr>
+              <w:fldChar w:fldCharType="end"/>
+            </w:r>
+          </w:hyperlink>
+          <w:bookmarkStart w:id="8" w:name="_GoBack"/>
+        </w:p>
+        <w:bookmarkEnd w:id="8"/>
+        <w:p>
+          <w:pPr>
+            <w:pStyle w:val="TOC2"/>
+            <w:tabs>
+              <w:tab w:val="left" w:pos="880"/>
+              <w:tab w:val="right" w:leader="dot" w:pos="9764"/>
+            </w:tabs>
+            <w:rPr>
+              <w:rFonts w:asciiTheme="minorHAnsi" w:eastAsiaTheme="minorEastAsia" w:hAnsiTheme="minorHAnsi" w:cstheme="minorBidi"/>
+              <w:smallCaps w:val="0"/>
+              <w:noProof/>
+              <w:sz w:val="22"/>
+              <w:szCs w:val="22"/>
+              <w:lang w:eastAsia="en-US"/>
+            </w:rPr>
+          </w:pPr>
+          <w:r>
+            <w:rPr>
+              <w:rStyle w:val="Hyperlink"/>
+              <w:noProof/>
+            </w:rPr>
+            <w:fldChar w:fldCharType="begin"/>
+          </w:r>
+          <w:r>
+            <w:rPr>
+              <w:rStyle w:val="Hyperlink"/>
+              <w:noProof/>
+            </w:rPr>
+            <w:instrText xml:space="preserve"> </w:instrText>
+          </w:r>
+          <w:r>
+            <w:rPr>
+              <w:noProof/>
+            </w:rPr>
+            <w:instrText>HYPERLINK \l "_Toc511719508"</w:instrText>
+          </w:r>
+          <w:r>
+            <w:rPr>
+              <w:rStyle w:val="Hyperlink"/>
+              <w:noProof/>
+            </w:rPr>
+            <w:instrText xml:space="preserve"> </w:instrText>
+          </w:r>
+          <w:r>
+            <w:rPr>
+              <w:rStyle w:val="Hyperlink"/>
+              <w:noProof/>
+            </w:rPr>
+          </w:r>
+          <w:r>
+            <w:rPr>
+              <w:rStyle w:val="Hyperlink"/>
+              <w:noProof/>
+            </w:rPr>
+            <w:fldChar w:fldCharType="separate"/>
+          </w:r>
+          <w:r>
+            <w:rPr>
+              <w:rStyle w:val="Hyperlink"/>
+              <w:noProof/>
+              <w:snapToGrid w:val="0"/>
+              <w:w w:val="0"/>
+              <w:lang w:val="fr-LU"/>
+            </w:rPr>
+            <w:t>3.1</w:t>
+          </w:r>
+          <w:r>
+            <w:rPr>
+              <w:rFonts w:asciiTheme="minorHAnsi" w:eastAsiaTheme="minorEastAsia" w:hAnsiTheme="minorHAnsi" w:cstheme="minorBidi"/>
+              <w:smallCaps w:val="0"/>
+              <w:noProof/>
+              <w:sz w:val="22"/>
+              <w:szCs w:val="22"/>
+              <w:lang w:eastAsia="en-US"/>
+            </w:rPr>
+            <w:tab/>
+          </w:r>
+          <w:r>
+            <w:rPr>
+              <w:rStyle w:val="Hyperlink"/>
+              <w:noProof/>
+              <w:lang w:val="fr-LU"/>
+            </w:rPr>
+            <w:t>Identifying the assets</w:t>
+          </w:r>
+          <w:r>
+            <w:rPr>
+              <w:noProof/>
+              <w:webHidden/>
+            </w:rPr>
+            <w:tab/>
+          </w:r>
+          <w:r>
+            <w:rPr>
+              <w:noProof/>
+              <w:webHidden/>
+            </w:rPr>
+            <w:fldChar w:fldCharType="begin"/>
+          </w:r>
+          <w:r>
+            <w:rPr>
+              <w:noProof/>
+              <w:webHidden/>
+            </w:rPr>
+            <w:instrText xml:space="preserve"> PAGEREF _Toc511719508 \h </w:instrText>
+          </w:r>
+          <w:r>
+            <w:rPr>
+              <w:noProof/>
+              <w:webHidden/>
+            </w:rPr>
+          </w:r>
+          <w:r>
+            <w:rPr>
+              <w:noProof/>
+              <w:webHidden/>
+            </w:rPr>
+            <w:fldChar w:fldCharType="separate"/>
+          </w:r>
+          <w:r>
+            <w:rPr>
+              <w:noProof/>
+              <w:webHidden/>
+            </w:rPr>
+            <w:t>10</w:t>
+          </w:r>
+          <w:r>
+            <w:rPr>
+              <w:noProof/>
+              <w:webHidden/>
+            </w:rPr>
+            <w:fldChar w:fldCharType="end"/>
+          </w:r>
+          <w:r>
+            <w:rPr>
+              <w:rStyle w:val="Hyperlink"/>
+              <w:noProof/>
+            </w:rPr>
+            <w:fldChar w:fldCharType="end"/>
+          </w:r>
+        </w:p>
+        <w:p>
+          <w:pPr>
+            <w:pStyle w:val="TOC2"/>
+            <w:tabs>
+              <w:tab w:val="left" w:pos="880"/>
+              <w:tab w:val="right" w:leader="dot" w:pos="9764"/>
+            </w:tabs>
+            <w:rPr>
+              <w:rFonts w:asciiTheme="minorHAnsi" w:eastAsiaTheme="minorEastAsia" w:hAnsiTheme="minorHAnsi" w:cstheme="minorBidi"/>
+              <w:smallCaps w:val="0"/>
+              <w:noProof/>
+              <w:sz w:val="22"/>
+              <w:szCs w:val="22"/>
+              <w:lang w:eastAsia="en-US"/>
+            </w:rPr>
+          </w:pPr>
+          <w:hyperlink w:anchor="_Toc511719509" w:history="1">
+            <w:r>
+              <w:rPr>
+                <w:rStyle w:val="Hyperlink"/>
+                <w:noProof/>
+                <w:snapToGrid w:val="0"/>
+                <w:w w:val="0"/>
+                <w:lang w:val="fr-LU"/>
+              </w:rPr>
+              <w:t>3.2</w:t>
+            </w:r>
+            <w:r>
+              <w:rPr>
+                <w:rFonts w:asciiTheme="minorHAnsi" w:eastAsiaTheme="minorEastAsia" w:hAnsiTheme="minorHAnsi" w:cstheme="minorBidi"/>
+                <w:smallCaps w:val="0"/>
+                <w:noProof/>
+                <w:sz w:val="22"/>
+                <w:szCs w:val="22"/>
+                <w:lang w:eastAsia="en-US"/>
+              </w:rPr>
+              <w:tab/>
+            </w:r>
+            <w:r>
+              <w:rPr>
+                <w:rStyle w:val="Hyperlink"/>
+                <w:noProof/>
+                <w:lang w:val="fr-LU"/>
+              </w:rPr>
+              <w:t>Identifying the vulnerabilities</w:t>
+            </w:r>
+            <w:r>
+              <w:rPr>
+                <w:noProof/>
+                <w:webHidden/>
+              </w:rPr>
+              <w:tab/>
+            </w:r>
+            <w:r>
+              <w:rPr>
+                <w:noProof/>
+                <w:webHidden/>
+              </w:rPr>
+              <w:fldChar w:fldCharType="begin"/>
+            </w:r>
+            <w:r>
+              <w:rPr>
+                <w:noProof/>
+                <w:webHidden/>
+              </w:rPr>
+              <w:instrText xml:space="preserve"> PAGEREF _Toc511719509 \h </w:instrText>
+            </w:r>
+            <w:r>
+              <w:rPr>
+                <w:noProof/>
+                <w:webHidden/>
+              </w:rPr>
+            </w:r>
+            <w:r>
+              <w:rPr>
+                <w:noProof/>
+                <w:webHidden/>
+              </w:rPr>
+              <w:fldChar w:fldCharType="separate"/>
+            </w:r>
+            <w:r>
+              <w:rPr>
+                <w:noProof/>
+                <w:webHidden/>
+              </w:rPr>
+              <w:t>10</w:t>
+            </w:r>
+            <w:r>
+              <w:rPr>
+                <w:noProof/>
+                <w:webHidden/>
+              </w:rPr>
+              <w:fldChar w:fldCharType="end"/>
+            </w:r>
+          </w:hyperlink>
+        </w:p>
+        <w:p>
+          <w:pPr>
+            <w:pStyle w:val="TOC2"/>
+            <w:tabs>
+              <w:tab w:val="left" w:pos="880"/>
+              <w:tab w:val="right" w:leader="dot" w:pos="9764"/>
+            </w:tabs>
+            <w:rPr>
+              <w:rFonts w:asciiTheme="minorHAnsi" w:eastAsiaTheme="minorEastAsia" w:hAnsiTheme="minorHAnsi" w:cstheme="minorBidi"/>
+              <w:smallCaps w:val="0"/>
+              <w:noProof/>
+              <w:sz w:val="22"/>
+              <w:szCs w:val="22"/>
+              <w:lang w:eastAsia="en-US"/>
+            </w:rPr>
+          </w:pPr>
+          <w:hyperlink w:anchor="_Toc511719510" w:history="1">
+            <w:r>
+              <w:rPr>
+                <w:rStyle w:val="Hyperlink"/>
+                <w:noProof/>
+                <w:snapToGrid w:val="0"/>
+                <w:w w:val="0"/>
+                <w:lang w:val="fr-LU"/>
+              </w:rPr>
+              <w:t>3.3</w:t>
+            </w:r>
+            <w:r>
+              <w:rPr>
+                <w:rFonts w:asciiTheme="minorHAnsi" w:eastAsiaTheme="minorEastAsia" w:hAnsiTheme="minorHAnsi" w:cstheme="minorBidi"/>
+                <w:smallCaps w:val="0"/>
+                <w:noProof/>
+                <w:sz w:val="22"/>
+                <w:szCs w:val="22"/>
+                <w:lang w:eastAsia="en-US"/>
+              </w:rPr>
+              <w:tab/>
+            </w:r>
+            <w:r>
+              <w:rPr>
+                <w:rStyle w:val="Hyperlink"/>
+                <w:noProof/>
+                <w:lang w:val="fr-LU"/>
+              </w:rPr>
+              <w:t>Assessing the consequences</w:t>
+            </w:r>
+            <w:r>
+              <w:rPr>
+                <w:noProof/>
+                <w:webHidden/>
+              </w:rPr>
+              <w:tab/>
+            </w:r>
+            <w:r>
+              <w:rPr>
+                <w:noProof/>
+                <w:webHidden/>
+              </w:rPr>
+              <w:fldChar w:fldCharType="begin"/>
+            </w:r>
+            <w:r>
+              <w:rPr>
+                <w:noProof/>
+                <w:webHidden/>
+              </w:rPr>
+              <w:instrText xml:space="preserve"> PAGEREF _Toc511719510 \h </w:instrText>
             </w:r>
             <w:r>
               <w:rPr>
@@ -2341,7 +2676,7 @@
               <w:lang w:eastAsia="en-US"/>
             </w:rPr>
           </w:pPr>
-          <w:hyperlink w:anchor="_Toc511640311" w:history="1">
+          <w:hyperlink w:anchor="_Toc511719511" w:history="1">
             <w:r>
               <w:rPr>
                 <w:rStyle w:val="Hyperlink"/>
@@ -2390,7 +2725,7 @@
                 <w:noProof/>
                 <w:webHidden/>
               </w:rPr>
-              <w:instrText xml:space="preserve"> PAGEREF _Toc511640311 \h </w:instrText>
+              <w:instrText xml:space="preserve"> PAGEREF _Toc511719511 \h </w:instrText>
             </w:r>
             <w:r>
               <w:rPr>
@@ -2437,7 +2772,7 @@
               <w:lang w:eastAsia="en-US"/>
             </w:rPr>
           </w:pPr>
-          <w:hyperlink w:anchor="_Toc511640312" w:history="1">
+          <w:hyperlink w:anchor="_Toc511719512" w:history="1">
             <w:r>
               <w:rPr>
                 <w:rStyle w:val="Hyperlink"/>
@@ -2484,7 +2819,7 @@
                 <w:noProof/>
                 <w:webHidden/>
               </w:rPr>
-              <w:instrText xml:space="preserve"> PAGEREF _Toc511640312 \h </w:instrText>
+              <w:instrText xml:space="preserve"> PAGEREF _Toc511719512 \h </w:instrText>
             </w:r>
             <w:r>
               <w:rPr>
@@ -2531,7 +2866,7 @@
               <w:lang w:eastAsia="en-US"/>
             </w:rPr>
           </w:pPr>
-          <w:hyperlink w:anchor="_Toc511640313" w:history="1">
+          <w:hyperlink w:anchor="_Toc511719513" w:history="1">
             <w:r>
               <w:rPr>
                 <w:rStyle w:val="Hyperlink"/>
@@ -2578,7 +2913,7 @@
                 <w:noProof/>
                 <w:webHidden/>
               </w:rPr>
-              <w:instrText xml:space="preserve"> PAGEREF _Toc511640313 \h </w:instrText>
+              <w:instrText xml:space="preserve"> PAGEREF _Toc511719513 \h </w:instrText>
             </w:r>
             <w:r>
               <w:rPr>
@@ -2626,7 +2961,7 @@
               <w:lang w:eastAsia="en-US"/>
             </w:rPr>
           </w:pPr>
-          <w:hyperlink w:anchor="_Toc511640314" w:history="1">
+          <w:hyperlink w:anchor="_Toc511719514" w:history="1">
             <w:r>
               <w:rPr>
                 <w:rStyle w:val="Hyperlink"/>
@@ -2674,7 +3009,7 @@
                 <w:noProof/>
                 <w:webHidden/>
               </w:rPr>
-              <w:instrText xml:space="preserve"> PAGEREF _Toc511640314 \h </w:instrText>
+              <w:instrText xml:space="preserve"> PAGEREF _Toc511719514 \h </w:instrText>
             </w:r>
             <w:r>
               <w:rPr>
@@ -2722,7 +3057,7 @@
               <w:lang w:eastAsia="en-US"/>
             </w:rPr>
           </w:pPr>
-          <w:hyperlink w:anchor="_Toc511640315" w:history="1">
+          <w:hyperlink w:anchor="_Toc511719515" w:history="1">
             <w:r>
               <w:rPr>
                 <w:rStyle w:val="Hyperlink"/>
@@ -2770,7 +3105,7 @@
                 <w:noProof/>
                 <w:webHidden/>
               </w:rPr>
-              <w:instrText xml:space="preserve"> PAGEREF _Toc511640315 \h </w:instrText>
+              <w:instrText xml:space="preserve"> PAGEREF _Toc511719515 \h </w:instrText>
             </w:r>
             <w:r>
               <w:rPr>
@@ -2818,7 +3153,7 @@
               <w:lang w:eastAsia="en-US"/>
             </w:rPr>
           </w:pPr>
-          <w:hyperlink w:anchor="_Toc511640316" w:history="1">
+          <w:hyperlink w:anchor="_Toc511719516" w:history="1">
             <w:r>
               <w:rPr>
                 <w:rStyle w:val="Hyperlink"/>
@@ -2845,7 +3180,7 @@
                 <w:noProof/>
                 <w:webHidden/>
               </w:rPr>
-              <w:instrText xml:space="preserve"> PAGEREF _Toc511640316 \h </w:instrText>
+              <w:instrText xml:space="preserve"> PAGEREF _Toc511719516 \h </w:instrText>
             </w:r>
             <w:r>
               <w:rPr>
@@ -2893,7 +3228,7 @@
               <w:lang w:eastAsia="en-US"/>
             </w:rPr>
           </w:pPr>
-          <w:hyperlink w:anchor="_Toc511640317" w:history="1">
+          <w:hyperlink w:anchor="_Toc511719517" w:history="1">
             <w:r>
               <w:rPr>
                 <w:rStyle w:val="Hyperlink"/>
@@ -2920,7 +3255,7 @@
                 <w:noProof/>
                 <w:webHidden/>
               </w:rPr>
-              <w:instrText xml:space="preserve"> PAGEREF _Toc511640317 \h </w:instrText>
+              <w:instrText xml:space="preserve"> PAGEREF _Toc511719517 \h </w:instrText>
             </w:r>
             <w:r>
               <w:rPr>
@@ -2968,7 +3303,7 @@
               <w:lang w:eastAsia="en-US"/>
             </w:rPr>
           </w:pPr>
-          <w:hyperlink w:anchor="_Toc511640318" w:history="1">
+          <w:hyperlink w:anchor="_Toc511719518" w:history="1">
             <w:r>
               <w:rPr>
                 <w:rStyle w:val="Hyperlink"/>
@@ -2995,7 +3330,7 @@
                 <w:noProof/>
                 <w:webHidden/>
               </w:rPr>
-              <w:instrText xml:space="preserve"> PAGEREF _Toc511640318 \h </w:instrText>
+              <w:instrText xml:space="preserve"> PAGEREF _Toc511719518 \h </w:instrText>
             </w:r>
             <w:r>
               <w:rPr>
@@ -3043,7 +3378,7 @@
               <w:lang w:eastAsia="en-US"/>
             </w:rPr>
           </w:pPr>
-          <w:hyperlink w:anchor="_Toc511640319" w:history="1">
+          <w:hyperlink w:anchor="_Toc511719519" w:history="1">
             <w:r>
               <w:rPr>
                 <w:rStyle w:val="Hyperlink"/>
@@ -3070,7 +3405,7 @@
                 <w:noProof/>
                 <w:webHidden/>
               </w:rPr>
-              <w:instrText xml:space="preserve"> PAGEREF _Toc511640319 \h </w:instrText>
+              <w:instrText xml:space="preserve"> PAGEREF _Toc511719519 \h </w:instrText>
             </w:r>
             <w:r>
               <w:rPr>
@@ -3116,7 +3451,7 @@
               <w:lang w:eastAsia="en-US"/>
             </w:rPr>
           </w:pPr>
-          <w:hyperlink w:anchor="_Toc511640320" w:history="1">
+          <w:hyperlink w:anchor="_Toc511719520" w:history="1">
             <w:r>
               <w:rPr>
                 <w:rStyle w:val="Hyperlink"/>
@@ -3144,7 +3479,7 @@
                 <w:noProof/>
                 <w:webHidden/>
               </w:rPr>
-              <w:instrText xml:space="preserve"> PAGEREF _Toc511640320 \h </w:instrText>
+              <w:instrText xml:space="preserve"> PAGEREF _Toc511719520 \h </w:instrText>
             </w:r>
             <w:r>
               <w:rPr>
@@ -3190,7 +3525,7 @@
               <w:lang w:eastAsia="en-US"/>
             </w:rPr>
           </w:pPr>
-          <w:hyperlink w:anchor="_Toc511640321" w:history="1">
+          <w:hyperlink w:anchor="_Toc511719521" w:history="1">
             <w:r>
               <w:rPr>
                 <w:rStyle w:val="Hyperlink"/>
@@ -3217,7 +3552,7 @@
                 <w:noProof/>
                 <w:webHidden/>
               </w:rPr>
-              <w:instrText xml:space="preserve"> PAGEREF _Toc511640321 \h </w:instrText>
+              <w:instrText xml:space="preserve"> PAGEREF _Toc511719521 \h </w:instrText>
             </w:r>
             <w:r>
               <w:rPr>
@@ -3288,7 +3623,7 @@
           <w:lang w:val="en-GB" w:eastAsia="en-GB" w:bidi="en-GB"/>
         </w:rPr>
       </w:pPr>
-      <w:bookmarkStart w:id="8" w:name="_Toc511640296"/>
+      <w:bookmarkStart w:id="9" w:name="_Toc511719493"/>
       <w:r>
         <w:rPr>
           <w:lang w:val="fr-LU"/>
@@ -3296,7 +3631,7 @@
         <w:lastRenderedPageBreak/>
         <w:t>Introduction</w:t>
       </w:r>
-      <w:bookmarkEnd w:id="8"/>
+      <w:bookmarkEnd w:id="9"/>
     </w:p>
     <w:p>
       <w:pPr>
@@ -3306,11 +3641,11 @@
           <w:numId w:val="1"/>
         </w:numPr>
       </w:pPr>
-      <w:bookmarkStart w:id="9" w:name="_Toc511640297"/>
+      <w:bookmarkStart w:id="10" w:name="_Toc511719494"/>
       <w:r>
         <w:t>Placing the risk analysis in context</w:t>
       </w:r>
-      <w:bookmarkEnd w:id="9"/>
+      <w:bookmarkEnd w:id="10"/>
     </w:p>
     <w:p>
       <w:pPr>
@@ -3332,11 +3667,11 @@
         </w:numPr>
         <w:spacing w:before="0"/>
       </w:pPr>
-      <w:bookmarkStart w:id="10" w:name="_Toc511640298"/>
+      <w:bookmarkStart w:id="11" w:name="_Toc511719495"/>
       <w:r>
         <w:t>Aims of the document</w:t>
       </w:r>
-      <w:bookmarkEnd w:id="10"/>
+      <w:bookmarkEnd w:id="11"/>
     </w:p>
     <w:p>
       <w:r>
@@ -3397,11 +3732,11 @@
           <w:numId w:val="1"/>
         </w:numPr>
       </w:pPr>
-      <w:bookmarkStart w:id="11" w:name="_Toc511640299"/>
+      <w:bookmarkStart w:id="12" w:name="_Toc511719496"/>
       <w:r>
         <w:t>References</w:t>
       </w:r>
-      <w:bookmarkEnd w:id="11"/>
+      <w:bookmarkEnd w:id="12"/>
     </w:p>
     <w:p>
       <w:pPr>
@@ -3453,11 +3788,11 @@
           <w:numId w:val="1"/>
         </w:numPr>
       </w:pPr>
-      <w:bookmarkStart w:id="12" w:name="_Toc511640300"/>
+      <w:bookmarkStart w:id="13" w:name="_Toc511719497"/>
       <w:r>
         <w:t>Acronyms/Glossary</w:t>
       </w:r>
-      <w:bookmarkEnd w:id="12"/>
+      <w:bookmarkEnd w:id="13"/>
     </w:p>
     <w:p>
       <w:r>
@@ -3566,7 +3901,7 @@
           <w:numId w:val="1"/>
         </w:numPr>
       </w:pPr>
-      <w:bookmarkStart w:id="13" w:name="_Toc511640301"/>
+      <w:bookmarkStart w:id="14" w:name="_Toc511719498"/>
       <w:r>
         <w:lastRenderedPageBreak/>
         <w:t xml:space="preserve">Description of the </w:t>
@@ -3591,7 +3926,7 @@
       <w:r>
         <w:t xml:space="preserve"> (MONARC)</w:t>
       </w:r>
-      <w:bookmarkEnd w:id="13"/>
+      <w:bookmarkEnd w:id="14"/>
     </w:p>
     <w:p>
       <w:r>
@@ -4022,7 +4357,7 @@
           <w:lang w:val="fr-LU"/>
         </w:rPr>
       </w:pPr>
-      <w:bookmarkStart w:id="14" w:name="_Toc511640302"/>
+      <w:bookmarkStart w:id="15" w:name="_Toc511719499"/>
       <w:proofErr w:type="spellStart"/>
       <w:r>
         <w:rPr>
@@ -4038,7 +4373,7 @@
         </w:rPr>
         <w:t xml:space="preserve"> Establishment</w:t>
       </w:r>
-      <w:bookmarkEnd w:id="14"/>
+      <w:bookmarkEnd w:id="15"/>
     </w:p>
     <w:p>
       <w:pPr>
@@ -4052,7 +4387,7 @@
           <w:lang w:val="fr-LU"/>
         </w:rPr>
       </w:pPr>
-      <w:bookmarkStart w:id="15" w:name="_Toc511640303"/>
+      <w:bookmarkStart w:id="16" w:name="_Toc511719500"/>
       <w:r>
         <w:rPr>
           <w:lang w:val="fr-LU"/>
@@ -4066,7 +4401,7 @@
         </w:rPr>
         <w:t>context</w:t>
       </w:r>
-      <w:bookmarkEnd w:id="15"/>
+      <w:bookmarkEnd w:id="16"/>
       <w:proofErr w:type="spellEnd"/>
     </w:p>
     <w:p>
@@ -4091,14 +4426,14 @@
         </w:numPr>
         <w:spacing w:before="0"/>
       </w:pPr>
-      <w:bookmarkStart w:id="16" w:name="_Toc354489474"/>
-      <w:bookmarkStart w:id="17" w:name="_Toc511640304"/>
+      <w:bookmarkStart w:id="17" w:name="_Toc354489474"/>
       <w:bookmarkStart w:id="18" w:name="_Toc354489475"/>
+      <w:bookmarkStart w:id="19" w:name="_Toc511719501"/>
       <w:r>
         <w:t>Definition of the risk evaluation criteria</w:t>
       </w:r>
-      <w:bookmarkEnd w:id="16"/>
       <w:bookmarkEnd w:id="17"/>
+      <w:bookmarkEnd w:id="19"/>
     </w:p>
     <w:p>
       <w:pPr>
@@ -4108,12 +4443,12 @@
           <w:numId w:val="1"/>
         </w:numPr>
       </w:pPr>
-      <w:bookmarkStart w:id="19" w:name="_Toc511640305"/>
+      <w:bookmarkStart w:id="20" w:name="_Toc511719502"/>
       <w:bookmarkEnd w:id="18"/>
       <w:r>
         <w:t>Impact scale</w:t>
       </w:r>
-      <w:bookmarkEnd w:id="19"/>
+      <w:bookmarkEnd w:id="20"/>
     </w:p>
     <w:p>
       <w:pPr>
@@ -4149,11 +4484,11 @@
           <w:numId w:val="1"/>
         </w:numPr>
       </w:pPr>
-      <w:bookmarkStart w:id="20" w:name="_Toc511640306"/>
+      <w:bookmarkStart w:id="21" w:name="_Toc511719503"/>
       <w:r>
         <w:t>Threat scale</w:t>
       </w:r>
-      <w:bookmarkEnd w:id="20"/>
+      <w:bookmarkEnd w:id="21"/>
     </w:p>
     <w:p>
       <w:pPr>
@@ -4190,11 +4525,11 @@
           <w:numId w:val="1"/>
         </w:numPr>
       </w:pPr>
-      <w:bookmarkStart w:id="21" w:name="_Toc511640307"/>
+      <w:bookmarkStart w:id="22" w:name="_Toc511719504"/>
       <w:r>
         <w:t>Vulnerability scale</w:t>
       </w:r>
-      <w:bookmarkEnd w:id="21"/>
+      <w:bookmarkEnd w:id="22"/>
     </w:p>
     <w:p>
       <w:pPr>
@@ -4252,12 +4587,12 @@
           <w:numId w:val="1"/>
         </w:numPr>
       </w:pPr>
-      <w:bookmarkStart w:id="22" w:name="_Toc511640308"/>
+      <w:bookmarkStart w:id="23" w:name="_Toc511719505"/>
       <w:r>
         <w:lastRenderedPageBreak/>
         <w:t>Table of risks and risk acceptance thresholds</w:t>
       </w:r>
-      <w:bookmarkEnd w:id="22"/>
+      <w:bookmarkEnd w:id="23"/>
     </w:p>
     <w:p>
       <w:pPr>
@@ -4447,7 +4782,7 @@
           <w:lang w:val="fr-LU"/>
         </w:rPr>
       </w:pPr>
-      <w:bookmarkStart w:id="23" w:name="_Toc511640309"/>
+      <w:bookmarkStart w:id="24" w:name="_Toc511719506"/>
       <w:r>
         <w:rPr>
           <w:lang w:val="fr-LU"/>
@@ -4455,7 +4790,7 @@
         <w:lastRenderedPageBreak/>
         <w:t>Evaluation of trends and threats</w:t>
       </w:r>
-      <w:bookmarkEnd w:id="23"/>
+      <w:bookmarkEnd w:id="24"/>
     </w:p>
     <w:p>
       <w:pPr>
@@ -4510,7 +4845,7 @@
           <w:lang w:val="fr-LU"/>
         </w:rPr>
       </w:pPr>
-      <w:bookmarkStart w:id="24" w:name="_Toc511640310"/>
+      <w:bookmarkStart w:id="25" w:name="_Toc511719507"/>
       <w:proofErr w:type="spellStart"/>
       <w:r>
         <w:rPr>
@@ -4533,33 +4868,24 @@
         </w:rPr>
         <w:t>Modelling</w:t>
       </w:r>
-      <w:bookmarkEnd w:id="24"/>
+      <w:bookmarkEnd w:id="25"/>
       <w:proofErr w:type="spellEnd"/>
     </w:p>
     <w:p>
       <w:pPr>
-        <w:pStyle w:val="ListParagraph"/>
+        <w:pStyle w:val="Heading2"/>
         <w:numPr>
           <w:ilvl w:val="1"/>
           <w:numId w:val="1"/>
         </w:numPr>
         <w:rPr>
-          <w:rFonts w:eastAsia="Times New Roman"/>
-          <w:b/>
-          <w:bCs/>
-          <w:sz w:val="24"/>
-          <w:szCs w:val="24"/>
           <w:lang w:val="fr-LU"/>
         </w:rPr>
       </w:pPr>
+      <w:bookmarkStart w:id="26" w:name="_Toc511719508"/>
       <w:proofErr w:type="spellStart"/>
       <w:r>
         <w:rPr>
-          <w:rFonts w:eastAsia="Times New Roman"/>
-          <w:b/>
-          <w:bCs/>
-          <w:sz w:val="24"/>
-          <w:szCs w:val="24"/>
           <w:lang w:val="fr-LU"/>
         </w:rPr>
         <w:t>Identifying</w:t>
@@ -4567,11 +4893,6 @@
       <w:proofErr w:type="spellEnd"/>
       <w:r>
         <w:rPr>
-          <w:rFonts w:eastAsia="Times New Roman"/>
-          <w:b/>
-          <w:bCs/>
-          <w:sz w:val="24"/>
-          <w:szCs w:val="24"/>
           <w:lang w:val="fr-LU"/>
         </w:rPr>
         <w:t xml:space="preserve"> the </w:t>
@@ -4579,23 +4900,14 @@
       <w:proofErr w:type="spellStart"/>
       <w:r>
         <w:rPr>
-          <w:rFonts w:eastAsia="Times New Roman"/>
-          <w:b/>
-          <w:bCs/>
-          <w:sz w:val="24"/>
-          <w:szCs w:val="24"/>
           <w:lang w:val="fr-LU"/>
         </w:rPr>
         <w:t>assets</w:t>
       </w:r>
+      <w:bookmarkEnd w:id="26"/>
       <w:proofErr w:type="spellEnd"/>
       <w:r>
         <w:rPr>
-          <w:rFonts w:eastAsia="Times New Roman"/>
-          <w:b/>
-          <w:bCs/>
-          <w:sz w:val="24"/>
-          <w:szCs w:val="24"/>
           <w:lang w:val="fr-LU"/>
         </w:rPr>
         <w:t xml:space="preserve"> </w:t>
@@ -4616,29 +4928,21 @@
     </w:p>
     <w:p>
       <w:pPr>
-        <w:pStyle w:val="ListParagraph"/>
+        <w:pStyle w:val="Heading2"/>
         <w:numPr>
           <w:ilvl w:val="1"/>
           <w:numId w:val="1"/>
         </w:numPr>
-        <w:spacing w:before="240"/>
-        <w:rPr>
-          <w:rFonts w:eastAsia="Times New Roman"/>
-          <w:b/>
-          <w:bCs/>
-          <w:sz w:val="24"/>
-          <w:szCs w:val="24"/>
+        <w:rPr>
+          <w:b w:val="0"/>
+          <w:bCs w:val="0"/>
           <w:lang w:val="fr-LU"/>
         </w:rPr>
       </w:pPr>
+      <w:bookmarkStart w:id="27" w:name="_Toc511719509"/>
       <w:proofErr w:type="spellStart"/>
       <w:r>
         <w:rPr>
-          <w:rFonts w:eastAsia="Times New Roman"/>
-          <w:b/>
-          <w:bCs/>
-          <w:sz w:val="24"/>
-          <w:szCs w:val="24"/>
           <w:lang w:val="fr-LU"/>
         </w:rPr>
         <w:t>Identifying</w:t>
@@ -4646,11 +4950,6 @@
       <w:proofErr w:type="spellEnd"/>
       <w:r>
         <w:rPr>
-          <w:rFonts w:eastAsia="Times New Roman"/>
-          <w:b/>
-          <w:bCs/>
-          <w:sz w:val="24"/>
-          <w:szCs w:val="24"/>
           <w:lang w:val="fr-LU"/>
         </w:rPr>
         <w:t xml:space="preserve"> the </w:t>
@@ -4658,23 +4957,14 @@
       <w:proofErr w:type="spellStart"/>
       <w:r>
         <w:rPr>
-          <w:rFonts w:eastAsia="Times New Roman"/>
-          <w:b/>
-          <w:bCs/>
-          <w:sz w:val="24"/>
-          <w:szCs w:val="24"/>
           <w:lang w:val="fr-LU"/>
         </w:rPr>
         <w:t>vulnerabilities</w:t>
       </w:r>
+      <w:bookmarkEnd w:id="27"/>
       <w:proofErr w:type="spellEnd"/>
       <w:r>
         <w:rPr>
-          <w:rFonts w:eastAsia="Times New Roman"/>
-          <w:b/>
-          <w:bCs/>
-          <w:sz w:val="24"/>
-          <w:szCs w:val="24"/>
           <w:lang w:val="fr-LU"/>
         </w:rPr>
         <w:t xml:space="preserve"> </w:t>
@@ -4724,36 +5014,21 @@
     </w:p>
     <w:p>
       <w:pPr>
-        <w:spacing w:after="0"/>
-        <w:rPr>
-          <w:color w:val="000000" w:themeColor="text1"/>
-        </w:rPr>
-      </w:pPr>
-    </w:p>
-    <w:p>
-      <w:pPr>
-        <w:pStyle w:val="ListParagraph"/>
+        <w:pStyle w:val="Heading2"/>
         <w:numPr>
           <w:ilvl w:val="1"/>
           <w:numId w:val="1"/>
         </w:numPr>
         <w:rPr>
-          <w:rFonts w:eastAsia="Times New Roman"/>
-          <w:b/>
-          <w:bCs/>
-          <w:sz w:val="24"/>
-          <w:szCs w:val="24"/>
+          <w:b w:val="0"/>
+          <w:bCs w:val="0"/>
           <w:lang w:val="fr-LU"/>
         </w:rPr>
       </w:pPr>
+      <w:bookmarkStart w:id="28" w:name="_Toc511719510"/>
       <w:proofErr w:type="spellStart"/>
       <w:r>
         <w:rPr>
-          <w:rFonts w:eastAsia="Times New Roman"/>
-          <w:b/>
-          <w:bCs/>
-          <w:sz w:val="24"/>
-          <w:szCs w:val="24"/>
           <w:lang w:val="fr-LU"/>
         </w:rPr>
         <w:t>Assessing</w:t>
@@ -4761,11 +5036,6 @@
       <w:proofErr w:type="spellEnd"/>
       <w:r>
         <w:rPr>
-          <w:rFonts w:eastAsia="Times New Roman"/>
-          <w:b/>
-          <w:bCs/>
-          <w:sz w:val="24"/>
-          <w:szCs w:val="24"/>
           <w:lang w:val="fr-LU"/>
         </w:rPr>
         <w:t xml:space="preserve"> the </w:t>
@@ -4773,15 +5043,11 @@
       <w:proofErr w:type="spellStart"/>
       <w:r>
         <w:rPr>
-          <w:rFonts w:eastAsia="Times New Roman"/>
-          <w:b/>
-          <w:bCs/>
-          <w:sz w:val="24"/>
-          <w:szCs w:val="24"/>
           <w:lang w:val="fr-LU"/>
         </w:rPr>
         <w:t>consequences</w:t>
       </w:r>
+      <w:bookmarkEnd w:id="28"/>
       <w:proofErr w:type="spellEnd"/>
     </w:p>
     <w:p>
@@ -4873,7 +5139,7 @@
           <w:lang w:val="fr-LU"/>
         </w:rPr>
       </w:pPr>
-      <w:bookmarkStart w:id="25" w:name="_Toc511640311"/>
+      <w:bookmarkStart w:id="29" w:name="_Toc511719511"/>
       <w:r>
         <w:rPr>
           <w:lang w:val="fr-LU"/>
@@ -4902,10 +5168,10 @@
         </w:rPr>
         <w:t>risks</w:t>
       </w:r>
-      <w:bookmarkStart w:id="26" w:name="_Toc360469787"/>
-      <w:bookmarkStart w:id="27" w:name="_Ref415751951"/>
-      <w:bookmarkStart w:id="28" w:name="_Ref415751961"/>
-      <w:bookmarkEnd w:id="25"/>
+      <w:bookmarkStart w:id="30" w:name="_Toc360469787"/>
+      <w:bookmarkStart w:id="31" w:name="_Ref415751951"/>
+      <w:bookmarkStart w:id="32" w:name="_Ref415751961"/>
+      <w:bookmarkEnd w:id="29"/>
       <w:proofErr w:type="spellEnd"/>
     </w:p>
     <w:p>
@@ -4986,14 +5252,14 @@
         <w:snapToGrid w:val="0"/>
         <w:ind w:left="718"/>
       </w:pPr>
-      <w:bookmarkStart w:id="29" w:name="_Toc511640312"/>
-      <w:bookmarkEnd w:id="26"/>
-      <w:bookmarkEnd w:id="27"/>
-      <w:bookmarkEnd w:id="28"/>
+      <w:bookmarkStart w:id="33" w:name="_Toc511719512"/>
+      <w:bookmarkEnd w:id="30"/>
+      <w:bookmarkEnd w:id="31"/>
+      <w:bookmarkEnd w:id="32"/>
       <w:r>
         <w:t>Summary of the risk evaluation</w:t>
       </w:r>
-      <w:bookmarkEnd w:id="29"/>
+      <w:bookmarkEnd w:id="33"/>
     </w:p>
     <w:p>
       <w:pPr>
@@ -5090,12 +5356,12 @@
         <w:snapToGrid w:val="0"/>
         <w:ind w:left="718"/>
       </w:pPr>
-      <w:bookmarkStart w:id="30" w:name="_Toc511640313"/>
+      <w:bookmarkStart w:id="34" w:name="_Toc511719513"/>
       <w:r>
         <w:lastRenderedPageBreak/>
         <w:t>Risk treatment</w:t>
       </w:r>
-      <w:bookmarkEnd w:id="30"/>
+      <w:bookmarkEnd w:id="34"/>
     </w:p>
     <w:p>
       <w:r>
@@ -5173,8 +5439,8 @@
           <w:lang w:val="fr-LU"/>
         </w:rPr>
       </w:pPr>
-      <w:bookmarkStart w:id="31" w:name="_Toc488675340"/>
-      <w:bookmarkStart w:id="32" w:name="_Toc511640314"/>
+      <w:bookmarkStart w:id="35" w:name="_Toc488675340"/>
+      <w:bookmarkStart w:id="36" w:name="_Toc511719514"/>
       <w:r>
         <w:rPr>
           <w:lang w:val="fr-LU"/>
@@ -5188,8 +5454,8 @@
         </w:rPr>
         <w:t>risks</w:t>
       </w:r>
-      <w:bookmarkEnd w:id="31"/>
-      <w:bookmarkEnd w:id="32"/>
+      <w:bookmarkEnd w:id="35"/>
+      <w:bookmarkEnd w:id="36"/>
       <w:proofErr w:type="spellEnd"/>
     </w:p>
     <w:p>
@@ -5231,8 +5497,8 @@
           <w:lang w:val="fr-LU"/>
         </w:rPr>
       </w:pPr>
-      <w:bookmarkStart w:id="33" w:name="_Toc488675341"/>
-      <w:bookmarkStart w:id="34" w:name="_Toc511640315"/>
+      <w:bookmarkStart w:id="37" w:name="_Toc488675341"/>
+      <w:bookmarkStart w:id="38" w:name="_Toc511719515"/>
       <w:proofErr w:type="spellStart"/>
       <w:r>
         <w:rPr>
@@ -5254,8 +5520,8 @@
         </w:rPr>
         <w:t>risks</w:t>
       </w:r>
-      <w:bookmarkEnd w:id="33"/>
-      <w:bookmarkEnd w:id="34"/>
+      <w:bookmarkEnd w:id="37"/>
+      <w:bookmarkEnd w:id="38"/>
       <w:proofErr w:type="spellEnd"/>
     </w:p>
     <w:p>
@@ -5299,12 +5565,12 @@
       <w:pPr>
         <w:pStyle w:val="Heading1"/>
       </w:pPr>
-      <w:bookmarkStart w:id="35" w:name="_Toc511640316"/>
+      <w:bookmarkStart w:id="39" w:name="_Toc511719516"/>
       <w:r>
         <w:lastRenderedPageBreak/>
         <w:t>Appendix A: Interview and information collection</w:t>
       </w:r>
-      <w:bookmarkEnd w:id="35"/>
+      <w:bookmarkEnd w:id="39"/>
     </w:p>
     <w:p>
       <w:r>
@@ -5348,12 +5614,12 @@
       <w:pPr>
         <w:pStyle w:val="Heading1"/>
       </w:pPr>
-      <w:bookmarkStart w:id="36" w:name="_Toc511640317"/>
+      <w:bookmarkStart w:id="40" w:name="_Toc511719517"/>
       <w:r>
         <w:lastRenderedPageBreak/>
         <w:t>Appendix B: Evaluation of trends</w:t>
       </w:r>
-      <w:bookmarkEnd w:id="36"/>
+      <w:bookmarkEnd w:id="40"/>
     </w:p>
     <w:p>
       <w:r>
@@ -5361,8 +5627,6 @@
       </w:r>
     </w:p>
     <w:p>
-      <w:bookmarkStart w:id="37" w:name="_GoBack"/>
-      <w:bookmarkEnd w:id="37"/>
       <w:r>
         <w:br w:type="page"/>
       </w:r>
@@ -5371,12 +5635,12 @@
       <w:pPr>
         <w:pStyle w:val="Heading1"/>
       </w:pPr>
-      <w:bookmarkStart w:id="38" w:name="_Toc511640318"/>
+      <w:bookmarkStart w:id="41" w:name="_Toc511719518"/>
       <w:r>
         <w:lastRenderedPageBreak/>
         <w:t>Appendix C: Evaluation of threats</w:t>
       </w:r>
-      <w:bookmarkEnd w:id="38"/>
+      <w:bookmarkEnd w:id="41"/>
     </w:p>
     <w:p>
       <w:r>
@@ -5403,12 +5667,12 @@
         <w:pStyle w:val="Heading1"/>
         <w:jc w:val="left"/>
       </w:pPr>
-      <w:bookmarkStart w:id="39" w:name="_Toc511640319"/>
+      <w:bookmarkStart w:id="42" w:name="_Toc511719519"/>
       <w:r>
         <w:lastRenderedPageBreak/>
         <w:t>Appendix D: Notes and comments from the consultant</w:t>
       </w:r>
-      <w:bookmarkEnd w:id="39"/>
+      <w:bookmarkEnd w:id="42"/>
     </w:p>
     <w:p>
       <w:pPr>
@@ -5418,7 +5682,7 @@
           <w:lang w:val="fr-LU"/>
         </w:rPr>
       </w:pPr>
-      <w:bookmarkStart w:id="40" w:name="_Toc511640320"/>
+      <w:bookmarkStart w:id="43" w:name="_Toc511719520"/>
       <w:r>
         <w:rPr>
           <w:lang w:val="fr-LU"/>
@@ -5432,7 +5696,7 @@
         </w:rPr>
         <w:t>risks</w:t>
       </w:r>
-      <w:bookmarkEnd w:id="40"/>
+      <w:bookmarkEnd w:id="43"/>
       <w:proofErr w:type="spellEnd"/>
     </w:p>
     <w:p>
@@ -5468,12 +5732,12 @@
         <w:pStyle w:val="Heading2"/>
         <w:snapToGrid w:val="0"/>
       </w:pPr>
-      <w:bookmarkStart w:id="41" w:name="_Toc511640321"/>
+      <w:bookmarkStart w:id="44" w:name="_Toc511719521"/>
       <w:r>
         <w:lastRenderedPageBreak/>
         <w:t>Operational risks</w:t>
       </w:r>
-      <w:bookmarkEnd w:id="41"/>
+      <w:bookmarkEnd w:id="44"/>
       <w:r>
         <w:t xml:space="preserve"> </w:t>
       </w:r>
@@ -5730,7 +5994,7 @@
         <w:noProof/>
         <w:color w:val="auto"/>
       </w:rPr>
-      <w:t>11</w:t>
+      <w:t>4</w:t>
     </w:r>
     <w:r>
       <w:rPr>

</xml_diff>

<commit_message>
Add tag kind of treatment in EN template
</commit_message>
<xml_diff>
--- a/deliveries/cases/EN/3.docx
+++ b/deliveries/cases/EN/3.docx
@@ -861,7 +861,7 @@
           <w:r>
             <w:fldChar w:fldCharType="separate"/>
           </w:r>
-          <w:hyperlink w:anchor="_Toc9336757" w:history="1">
+          <w:hyperlink w:anchor="_Toc14869160" w:history="1">
             <w:r>
               <w:rPr>
                 <w:rStyle w:val="Hyperlink"/>
@@ -891,6 +891,8 @@
               </w:rPr>
               <w:t>Introduction</w:t>
             </w:r>
+            <w:bookmarkStart w:id="8" w:name="_GoBack"/>
+            <w:bookmarkEnd w:id="8"/>
             <w:r>
               <w:rPr>
                 <w:noProof/>
@@ -910,7 +912,7 @@
                 <w:noProof/>
                 <w:webHidden/>
               </w:rPr>
-              <w:instrText xml:space="preserve"> PAGEREF _Toc9336757 \h </w:instrText>
+              <w:instrText xml:space="preserve"> PAGEREF _Toc14869160 \h </w:instrText>
             </w:r>
             <w:r>
               <w:rPr>
@@ -957,7 +959,7 @@
               <w:lang w:eastAsia="en-US"/>
             </w:rPr>
           </w:pPr>
-          <w:hyperlink w:anchor="_Toc9336758" w:history="1">
+          <w:hyperlink w:anchor="_Toc14869161" w:history="1">
             <w:r>
               <w:rPr>
                 <w:rStyle w:val="Hyperlink"/>
@@ -1004,7 +1006,7 @@
                 <w:noProof/>
                 <w:webHidden/>
               </w:rPr>
-              <w:instrText xml:space="preserve"> PAGEREF _Toc9336758 \h </w:instrText>
+              <w:instrText xml:space="preserve"> PAGEREF _Toc14869161 \h </w:instrText>
             </w:r>
             <w:r>
               <w:rPr>
@@ -1051,7 +1053,7 @@
               <w:lang w:eastAsia="en-US"/>
             </w:rPr>
           </w:pPr>
-          <w:hyperlink w:anchor="_Toc9336759" w:history="1">
+          <w:hyperlink w:anchor="_Toc14869162" w:history="1">
             <w:r>
               <w:rPr>
                 <w:rStyle w:val="Hyperlink"/>
@@ -1098,7 +1100,7 @@
                 <w:noProof/>
                 <w:webHidden/>
               </w:rPr>
-              <w:instrText xml:space="preserve"> PAGEREF _Toc9336759 \h </w:instrText>
+              <w:instrText xml:space="preserve"> PAGEREF _Toc14869162 \h </w:instrText>
             </w:r>
             <w:r>
               <w:rPr>
@@ -1145,7 +1147,7 @@
               <w:lang w:eastAsia="en-US"/>
             </w:rPr>
           </w:pPr>
-          <w:hyperlink w:anchor="_Toc9336760" w:history="1">
+          <w:hyperlink w:anchor="_Toc14869163" w:history="1">
             <w:r>
               <w:rPr>
                 <w:rStyle w:val="Hyperlink"/>
@@ -1192,7 +1194,7 @@
                 <w:noProof/>
                 <w:webHidden/>
               </w:rPr>
-              <w:instrText xml:space="preserve"> PAGEREF _Toc9336760 \h </w:instrText>
+              <w:instrText xml:space="preserve"> PAGEREF _Toc14869163 \h </w:instrText>
             </w:r>
             <w:r>
               <w:rPr>
@@ -1239,7 +1241,7 @@
               <w:lang w:eastAsia="en-US"/>
             </w:rPr>
           </w:pPr>
-          <w:hyperlink w:anchor="_Toc9336761" w:history="1">
+          <w:hyperlink w:anchor="_Toc14869164" w:history="1">
             <w:r>
               <w:rPr>
                 <w:rStyle w:val="Hyperlink"/>
@@ -1286,7 +1288,7 @@
                 <w:noProof/>
                 <w:webHidden/>
               </w:rPr>
-              <w:instrText xml:space="preserve"> PAGEREF _Toc9336761 \h </w:instrText>
+              <w:instrText xml:space="preserve"> PAGEREF _Toc14869164 \h </w:instrText>
             </w:r>
             <w:r>
               <w:rPr>
@@ -1333,7 +1335,7 @@
               <w:lang w:eastAsia="en-US"/>
             </w:rPr>
           </w:pPr>
-          <w:hyperlink w:anchor="_Toc9336762" w:history="1">
+          <w:hyperlink w:anchor="_Toc14869165" w:history="1">
             <w:r>
               <w:rPr>
                 <w:rStyle w:val="Hyperlink"/>
@@ -1380,7 +1382,7 @@
                 <w:noProof/>
                 <w:webHidden/>
               </w:rPr>
-              <w:instrText xml:space="preserve"> PAGEREF _Toc9336762 \h </w:instrText>
+              <w:instrText xml:space="preserve"> PAGEREF _Toc14869165 \h </w:instrText>
             </w:r>
             <w:r>
               <w:rPr>
@@ -1429,7 +1431,7 @@
               <w:lang w:eastAsia="en-US"/>
             </w:rPr>
           </w:pPr>
-          <w:hyperlink w:anchor="_Toc9336763" w:history="1">
+          <w:hyperlink w:anchor="_Toc14869166" w:history="1">
             <w:r>
               <w:rPr>
                 <w:rStyle w:val="Hyperlink"/>
@@ -1478,7 +1480,7 @@
                 <w:noProof/>
                 <w:webHidden/>
               </w:rPr>
-              <w:instrText xml:space="preserve"> PAGEREF _Toc9336763 \h </w:instrText>
+              <w:instrText xml:space="preserve"> PAGEREF _Toc14869166 \h </w:instrText>
             </w:r>
             <w:r>
               <w:rPr>
@@ -1525,7 +1527,7 @@
               <w:lang w:eastAsia="en-US"/>
             </w:rPr>
           </w:pPr>
-          <w:hyperlink w:anchor="_Toc9336764" w:history="1">
+          <w:hyperlink w:anchor="_Toc14869167" w:history="1">
             <w:r>
               <w:rPr>
                 <w:rStyle w:val="Hyperlink"/>
@@ -1574,7 +1576,7 @@
                 <w:noProof/>
                 <w:webHidden/>
               </w:rPr>
-              <w:instrText xml:space="preserve"> PAGEREF _Toc9336764 \h </w:instrText>
+              <w:instrText xml:space="preserve"> PAGEREF _Toc14869167 \h </w:instrText>
             </w:r>
             <w:r>
               <w:rPr>
@@ -1621,7 +1623,7 @@
               <w:lang w:eastAsia="en-US"/>
             </w:rPr>
           </w:pPr>
-          <w:hyperlink w:anchor="_Toc9336765" w:history="1">
+          <w:hyperlink w:anchor="_Toc14869168" w:history="1">
             <w:r>
               <w:rPr>
                 <w:rStyle w:val="Hyperlink"/>
@@ -1668,7 +1670,7 @@
                 <w:noProof/>
                 <w:webHidden/>
               </w:rPr>
-              <w:instrText xml:space="preserve"> PAGEREF _Toc9336765 \h </w:instrText>
+              <w:instrText xml:space="preserve"> PAGEREF _Toc14869168 \h </w:instrText>
             </w:r>
             <w:r>
               <w:rPr>
@@ -1716,7 +1718,7 @@
               <w:lang w:eastAsia="en-US"/>
             </w:rPr>
           </w:pPr>
-          <w:hyperlink w:anchor="_Toc9336766" w:history="1">
+          <w:hyperlink w:anchor="_Toc14869169" w:history="1">
             <w:r>
               <w:rPr>
                 <w:rStyle w:val="Hyperlink"/>
@@ -1762,7 +1764,7 @@
                 <w:noProof/>
                 <w:webHidden/>
               </w:rPr>
-              <w:instrText xml:space="preserve"> PAGEREF _Toc9336766 \h </w:instrText>
+              <w:instrText xml:space="preserve"> PAGEREF _Toc14869169 \h </w:instrText>
             </w:r>
             <w:r>
               <w:rPr>
@@ -1810,7 +1812,7 @@
               <w:lang w:eastAsia="en-US"/>
             </w:rPr>
           </w:pPr>
-          <w:hyperlink w:anchor="_Toc9336767" w:history="1">
+          <w:hyperlink w:anchor="_Toc14869170" w:history="1">
             <w:r>
               <w:rPr>
                 <w:rStyle w:val="Hyperlink"/>
@@ -1856,7 +1858,7 @@
                 <w:noProof/>
                 <w:webHidden/>
               </w:rPr>
-              <w:instrText xml:space="preserve"> PAGEREF _Toc9336767 \h </w:instrText>
+              <w:instrText xml:space="preserve"> PAGEREF _Toc14869170 \h </w:instrText>
             </w:r>
             <w:r>
               <w:rPr>
@@ -1904,7 +1906,7 @@
               <w:lang w:eastAsia="en-US"/>
             </w:rPr>
           </w:pPr>
-          <w:hyperlink w:anchor="_Toc9336768" w:history="1">
+          <w:hyperlink w:anchor="_Toc14869171" w:history="1">
             <w:r>
               <w:rPr>
                 <w:rStyle w:val="Hyperlink"/>
@@ -1950,7 +1952,7 @@
                 <w:noProof/>
                 <w:webHidden/>
               </w:rPr>
-              <w:instrText xml:space="preserve"> PAGEREF _Toc9336768 \h </w:instrText>
+              <w:instrText xml:space="preserve"> PAGEREF _Toc14869171 \h </w:instrText>
             </w:r>
             <w:r>
               <w:rPr>
@@ -1998,7 +2000,7 @@
               <w:lang w:eastAsia="en-US"/>
             </w:rPr>
           </w:pPr>
-          <w:hyperlink w:anchor="_Toc9336769" w:history="1">
+          <w:hyperlink w:anchor="_Toc14869172" w:history="1">
             <w:r>
               <w:rPr>
                 <w:rStyle w:val="Hyperlink"/>
@@ -2044,7 +2046,7 @@
                 <w:noProof/>
                 <w:webHidden/>
               </w:rPr>
-              <w:instrText xml:space="preserve"> PAGEREF _Toc9336769 \h </w:instrText>
+              <w:instrText xml:space="preserve"> PAGEREF _Toc14869172 \h </w:instrText>
             </w:r>
             <w:r>
               <w:rPr>
@@ -2091,7 +2093,7 @@
               <w:lang w:eastAsia="en-US"/>
             </w:rPr>
           </w:pPr>
-          <w:hyperlink w:anchor="_Toc9336770" w:history="1">
+          <w:hyperlink w:anchor="_Toc14869173" w:history="1">
             <w:r>
               <w:rPr>
                 <w:rStyle w:val="Hyperlink"/>
@@ -2140,7 +2142,7 @@
                 <w:noProof/>
                 <w:webHidden/>
               </w:rPr>
-              <w:instrText xml:space="preserve"> PAGEREF _Toc9336770 \h </w:instrText>
+              <w:instrText xml:space="preserve"> PAGEREF _Toc14869173 \h </w:instrText>
             </w:r>
             <w:r>
               <w:rPr>
@@ -2189,7 +2191,7 @@
               <w:lang w:eastAsia="en-US"/>
             </w:rPr>
           </w:pPr>
-          <w:hyperlink w:anchor="_Toc9336771" w:history="1">
+          <w:hyperlink w:anchor="_Toc14869174" w:history="1">
             <w:r>
               <w:rPr>
                 <w:rStyle w:val="Hyperlink"/>
@@ -2238,7 +2240,7 @@
                 <w:noProof/>
                 <w:webHidden/>
               </w:rPr>
-              <w:instrText xml:space="preserve"> PAGEREF _Toc9336771 \h </w:instrText>
+              <w:instrText xml:space="preserve"> PAGEREF _Toc14869174 \h </w:instrText>
             </w:r>
             <w:r>
               <w:rPr>
@@ -2285,7 +2287,7 @@
               <w:lang w:eastAsia="en-US"/>
             </w:rPr>
           </w:pPr>
-          <w:hyperlink w:anchor="_Toc9336772" w:history="1">
+          <w:hyperlink w:anchor="_Toc14869175" w:history="1">
             <w:r>
               <w:rPr>
                 <w:rStyle w:val="Hyperlink"/>
@@ -2334,7 +2336,7 @@
                 <w:noProof/>
                 <w:webHidden/>
               </w:rPr>
-              <w:instrText xml:space="preserve"> PAGEREF _Toc9336772 \h </w:instrText>
+              <w:instrText xml:space="preserve"> PAGEREF _Toc14869175 \h </w:instrText>
             </w:r>
             <w:r>
               <w:rPr>
@@ -2381,7 +2383,7 @@
               <w:lang w:eastAsia="en-US"/>
             </w:rPr>
           </w:pPr>
-          <w:hyperlink w:anchor="_Toc9336773" w:history="1">
+          <w:hyperlink w:anchor="_Toc14869176" w:history="1">
             <w:r>
               <w:rPr>
                 <w:rStyle w:val="Hyperlink"/>
@@ -2430,7 +2432,7 @@
                 <w:noProof/>
                 <w:webHidden/>
               </w:rPr>
-              <w:instrText xml:space="preserve"> PAGEREF _Toc9336773 \h </w:instrText>
+              <w:instrText xml:space="preserve"> PAGEREF _Toc14869176 \h </w:instrText>
             </w:r>
             <w:r>
               <w:rPr>
@@ -2477,7 +2479,7 @@
               <w:lang w:eastAsia="en-US"/>
             </w:rPr>
           </w:pPr>
-          <w:hyperlink w:anchor="_Toc9336774" w:history="1">
+          <w:hyperlink w:anchor="_Toc14869177" w:history="1">
             <w:r>
               <w:rPr>
                 <w:rStyle w:val="Hyperlink"/>
@@ -2526,7 +2528,7 @@
                 <w:noProof/>
                 <w:webHidden/>
               </w:rPr>
-              <w:instrText xml:space="preserve"> PAGEREF _Toc9336774 \h </w:instrText>
+              <w:instrText xml:space="preserve"> PAGEREF _Toc14869177 \h </w:instrText>
             </w:r>
             <w:r>
               <w:rPr>
@@ -2575,7 +2577,7 @@
               <w:lang w:eastAsia="en-US"/>
             </w:rPr>
           </w:pPr>
-          <w:hyperlink w:anchor="_Toc9336775" w:history="1">
+          <w:hyperlink w:anchor="_Toc14869178" w:history="1">
             <w:r>
               <w:rPr>
                 <w:rStyle w:val="Hyperlink"/>
@@ -2624,7 +2626,7 @@
                 <w:noProof/>
                 <w:webHidden/>
               </w:rPr>
-              <w:instrText xml:space="preserve"> PAGEREF _Toc9336775 \h </w:instrText>
+              <w:instrText xml:space="preserve"> PAGEREF _Toc14869178 \h </w:instrText>
             </w:r>
             <w:r>
               <w:rPr>
@@ -2671,7 +2673,7 @@
               <w:lang w:eastAsia="en-US"/>
             </w:rPr>
           </w:pPr>
-          <w:hyperlink w:anchor="_Toc9336776" w:history="1">
+          <w:hyperlink w:anchor="_Toc14869179" w:history="1">
             <w:r>
               <w:rPr>
                 <w:rStyle w:val="Hyperlink"/>
@@ -2718,7 +2720,7 @@
                 <w:noProof/>
                 <w:webHidden/>
               </w:rPr>
-              <w:instrText xml:space="preserve"> PAGEREF _Toc9336776 \h </w:instrText>
+              <w:instrText xml:space="preserve"> PAGEREF _Toc14869179 \h </w:instrText>
             </w:r>
             <w:r>
               <w:rPr>
@@ -2765,7 +2767,7 @@
               <w:lang w:eastAsia="en-US"/>
             </w:rPr>
           </w:pPr>
-          <w:hyperlink w:anchor="_Toc9336777" w:history="1">
+          <w:hyperlink w:anchor="_Toc14869180" w:history="1">
             <w:r>
               <w:rPr>
                 <w:rStyle w:val="Hyperlink"/>
@@ -2812,7 +2814,7 @@
                 <w:noProof/>
                 <w:webHidden/>
               </w:rPr>
-              <w:instrText xml:space="preserve"> PAGEREF _Toc9336777 \h </w:instrText>
+              <w:instrText xml:space="preserve"> PAGEREF _Toc14869180 \h </w:instrText>
             </w:r>
             <w:r>
               <w:rPr>
@@ -2860,7 +2862,7 @@
               <w:lang w:eastAsia="en-US"/>
             </w:rPr>
           </w:pPr>
-          <w:hyperlink w:anchor="_Toc9336778" w:history="1">
+          <w:hyperlink w:anchor="_Toc14869181" w:history="1">
             <w:r>
               <w:rPr>
                 <w:rStyle w:val="Hyperlink"/>
@@ -2887,7 +2889,7 @@
                 <w:noProof/>
                 <w:lang w:val="fr-LU"/>
               </w:rPr>
-              <w:t>Information risks</w:t>
+              <w:t>Kind of treatment</w:t>
             </w:r>
             <w:r>
               <w:rPr>
@@ -2908,7 +2910,7 @@
                 <w:noProof/>
                 <w:webHidden/>
               </w:rPr>
-              <w:instrText xml:space="preserve"> PAGEREF _Toc9336778 \h </w:instrText>
+              <w:instrText xml:space="preserve"> PAGEREF _Toc14869181 \h </w:instrText>
             </w:r>
             <w:r>
               <w:rPr>
@@ -2956,7 +2958,7 @@
               <w:lang w:eastAsia="en-US"/>
             </w:rPr>
           </w:pPr>
-          <w:hyperlink w:anchor="_Toc9336779" w:history="1">
+          <w:hyperlink w:anchor="_Toc14869182" w:history="1">
             <w:r>
               <w:rPr>
                 <w:rStyle w:val="Hyperlink"/>
@@ -2983,7 +2985,7 @@
                 <w:noProof/>
                 <w:lang w:val="fr-LU"/>
               </w:rPr>
-              <w:t>Operational risks</w:t>
+              <w:t>Treatment plan</w:t>
             </w:r>
             <w:r>
               <w:rPr>
@@ -3004,7 +3006,7 @@
                 <w:noProof/>
                 <w:webHidden/>
               </w:rPr>
-              <w:instrText xml:space="preserve"> PAGEREF _Toc9336779 \h </w:instrText>
+              <w:instrText xml:space="preserve"> PAGEREF _Toc14869182 \h </w:instrText>
             </w:r>
             <w:r>
               <w:rPr>
@@ -3052,7 +3054,7 @@
               <w:lang w:eastAsia="en-US"/>
             </w:rPr>
           </w:pPr>
-          <w:hyperlink w:anchor="_Toc9336780" w:history="1">
+          <w:hyperlink w:anchor="_Toc14869183" w:history="1">
             <w:r>
               <w:rPr>
                 <w:rStyle w:val="Hyperlink"/>
@@ -3079,7 +3081,7 @@
                 <w:noProof/>
                 <w:webHidden/>
               </w:rPr>
-              <w:instrText xml:space="preserve"> PAGEREF _Toc9336780 \h </w:instrText>
+              <w:instrText xml:space="preserve"> PAGEREF _Toc14869183 \h </w:instrText>
             </w:r>
             <w:r>
               <w:rPr>
@@ -3127,7 +3129,7 @@
               <w:lang w:eastAsia="en-US"/>
             </w:rPr>
           </w:pPr>
-          <w:hyperlink w:anchor="_Toc9336781" w:history="1">
+          <w:hyperlink w:anchor="_Toc14869184" w:history="1">
             <w:r>
               <w:rPr>
                 <w:rStyle w:val="Hyperlink"/>
@@ -3154,7 +3156,7 @@
                 <w:noProof/>
                 <w:webHidden/>
               </w:rPr>
-              <w:instrText xml:space="preserve"> PAGEREF _Toc9336781 \h </w:instrText>
+              <w:instrText xml:space="preserve"> PAGEREF _Toc14869184 \h </w:instrText>
             </w:r>
             <w:r>
               <w:rPr>
@@ -3202,7 +3204,7 @@
               <w:lang w:eastAsia="en-US"/>
             </w:rPr>
           </w:pPr>
-          <w:hyperlink w:anchor="_Toc9336782" w:history="1">
+          <w:hyperlink w:anchor="_Toc14869185" w:history="1">
             <w:r>
               <w:rPr>
                 <w:rStyle w:val="Hyperlink"/>
@@ -3229,7 +3231,7 @@
                 <w:noProof/>
                 <w:webHidden/>
               </w:rPr>
-              <w:instrText xml:space="preserve"> PAGEREF _Toc9336782 \h </w:instrText>
+              <w:instrText xml:space="preserve"> PAGEREF _Toc14869185 \h </w:instrText>
             </w:r>
             <w:r>
               <w:rPr>
@@ -3277,7 +3279,7 @@
               <w:lang w:eastAsia="en-US"/>
             </w:rPr>
           </w:pPr>
-          <w:hyperlink w:anchor="_Toc9336783" w:history="1">
+          <w:hyperlink w:anchor="_Toc14869186" w:history="1">
             <w:r>
               <w:rPr>
                 <w:rStyle w:val="Hyperlink"/>
@@ -3304,7 +3306,7 @@
                 <w:noProof/>
                 <w:webHidden/>
               </w:rPr>
-              <w:instrText xml:space="preserve"> PAGEREF _Toc9336783 \h </w:instrText>
+              <w:instrText xml:space="preserve"> PAGEREF _Toc14869186 \h </w:instrText>
             </w:r>
             <w:r>
               <w:rPr>
@@ -3350,7 +3352,7 @@
               <w:lang w:eastAsia="en-US"/>
             </w:rPr>
           </w:pPr>
-          <w:hyperlink w:anchor="_Toc9336784" w:history="1">
+          <w:hyperlink w:anchor="_Toc14869187" w:history="1">
             <w:r>
               <w:rPr>
                 <w:rStyle w:val="Hyperlink"/>
@@ -3378,7 +3380,7 @@
                 <w:noProof/>
                 <w:webHidden/>
               </w:rPr>
-              <w:instrText xml:space="preserve"> PAGEREF _Toc9336784 \h </w:instrText>
+              <w:instrText xml:space="preserve"> PAGEREF _Toc14869187 \h </w:instrText>
             </w:r>
             <w:r>
               <w:rPr>
@@ -3424,7 +3426,7 @@
               <w:lang w:eastAsia="en-US"/>
             </w:rPr>
           </w:pPr>
-          <w:hyperlink w:anchor="_Toc9336785" w:history="1">
+          <w:hyperlink w:anchor="_Toc14869188" w:history="1">
             <w:r>
               <w:rPr>
                 <w:rStyle w:val="Hyperlink"/>
@@ -3451,7 +3453,7 @@
                 <w:noProof/>
                 <w:webHidden/>
               </w:rPr>
-              <w:instrText xml:space="preserve"> PAGEREF _Toc9336785 \h </w:instrText>
+              <w:instrText xml:space="preserve"> PAGEREF _Toc14869188 \h </w:instrText>
             </w:r>
             <w:r>
               <w:rPr>
@@ -3522,8 +3524,8 @@
           <w:lang w:val="en-GB" w:eastAsia="en-GB" w:bidi="en-GB"/>
         </w:rPr>
       </w:pPr>
-      <w:bookmarkStart w:id="8" w:name="_Toc511719493"/>
-      <w:bookmarkStart w:id="9" w:name="_Toc9336757"/>
+      <w:bookmarkStart w:id="9" w:name="_Toc511719493"/>
+      <w:bookmarkStart w:id="10" w:name="_Toc14869160"/>
       <w:r>
         <w:rPr>
           <w:lang w:val="fr-LU"/>
@@ -3531,8 +3533,8 @@
         <w:lastRenderedPageBreak/>
         <w:t>Introduction</w:t>
       </w:r>
-      <w:bookmarkEnd w:id="8"/>
       <w:bookmarkEnd w:id="9"/>
+      <w:bookmarkEnd w:id="10"/>
     </w:p>
     <w:p>
       <w:pPr>
@@ -3542,13 +3544,13 @@
           <w:numId w:val="1"/>
         </w:numPr>
       </w:pPr>
-      <w:bookmarkStart w:id="10" w:name="_Toc511719494"/>
-      <w:bookmarkStart w:id="11" w:name="_Toc9336758"/>
+      <w:bookmarkStart w:id="11" w:name="_Toc511719494"/>
+      <w:bookmarkStart w:id="12" w:name="_Toc14869161"/>
       <w:r>
         <w:t>Placing the risk analysis in context</w:t>
       </w:r>
-      <w:bookmarkEnd w:id="10"/>
       <w:bookmarkEnd w:id="11"/>
+      <w:bookmarkEnd w:id="12"/>
     </w:p>
     <w:p>
       <w:pPr>
@@ -3570,13 +3572,13 @@
         </w:numPr>
         <w:spacing w:before="0"/>
       </w:pPr>
-      <w:bookmarkStart w:id="12" w:name="_Toc511719495"/>
-      <w:bookmarkStart w:id="13" w:name="_Toc9336759"/>
+      <w:bookmarkStart w:id="13" w:name="_Toc511719495"/>
+      <w:bookmarkStart w:id="14" w:name="_Toc14869162"/>
       <w:r>
         <w:t>Aims of the document</w:t>
       </w:r>
-      <w:bookmarkEnd w:id="12"/>
       <w:bookmarkEnd w:id="13"/>
+      <w:bookmarkEnd w:id="14"/>
     </w:p>
     <w:p>
       <w:r>
@@ -3621,13 +3623,13 @@
           <w:numId w:val="1"/>
         </w:numPr>
       </w:pPr>
-      <w:bookmarkStart w:id="14" w:name="_Toc511719496"/>
-      <w:bookmarkStart w:id="15" w:name="_Toc9336760"/>
+      <w:bookmarkStart w:id="15" w:name="_Toc511719496"/>
+      <w:bookmarkStart w:id="16" w:name="_Toc14869163"/>
       <w:r>
         <w:t>References</w:t>
       </w:r>
-      <w:bookmarkEnd w:id="14"/>
       <w:bookmarkEnd w:id="15"/>
+      <w:bookmarkEnd w:id="16"/>
     </w:p>
     <w:p>
       <w:pPr>
@@ -3676,13 +3678,13 @@
           <w:numId w:val="1"/>
         </w:numPr>
       </w:pPr>
-      <w:bookmarkStart w:id="16" w:name="_Toc511719497"/>
-      <w:bookmarkStart w:id="17" w:name="_Toc9336761"/>
+      <w:bookmarkStart w:id="17" w:name="_Toc511719497"/>
+      <w:bookmarkStart w:id="18" w:name="_Toc14869164"/>
       <w:r>
         <w:t>Acronyms/Glossary</w:t>
       </w:r>
-      <w:bookmarkEnd w:id="16"/>
       <w:bookmarkEnd w:id="17"/>
+      <w:bookmarkEnd w:id="18"/>
     </w:p>
     <w:p>
       <w:r>
@@ -3791,8 +3793,8 @@
           <w:numId w:val="1"/>
         </w:numPr>
       </w:pPr>
-      <w:bookmarkStart w:id="18" w:name="_Toc511719498"/>
-      <w:bookmarkStart w:id="19" w:name="_Toc9336762"/>
+      <w:bookmarkStart w:id="19" w:name="_Toc511719498"/>
+      <w:bookmarkStart w:id="20" w:name="_Toc14869165"/>
       <w:r>
         <w:lastRenderedPageBreak/>
         <w:t xml:space="preserve">Description of the </w:t>
@@ -3817,8 +3819,8 @@
       <w:r>
         <w:t xml:space="preserve"> (MONARC)</w:t>
       </w:r>
-      <w:bookmarkEnd w:id="18"/>
       <w:bookmarkEnd w:id="19"/>
+      <w:bookmarkEnd w:id="20"/>
     </w:p>
     <w:p>
       <w:r>
@@ -4153,8 +4155,8 @@
           <w:lang w:val="fr-LU"/>
         </w:rPr>
       </w:pPr>
-      <w:bookmarkStart w:id="20" w:name="_Toc511719499"/>
-      <w:bookmarkStart w:id="21" w:name="_Toc9336763"/>
+      <w:bookmarkStart w:id="21" w:name="_Toc511719499"/>
+      <w:bookmarkStart w:id="22" w:name="_Toc14869166"/>
       <w:proofErr w:type="spellStart"/>
       <w:r>
         <w:rPr>
@@ -4170,8 +4172,8 @@
         </w:rPr>
         <w:t xml:space="preserve"> Establishment</w:t>
       </w:r>
-      <w:bookmarkEnd w:id="20"/>
       <w:bookmarkEnd w:id="21"/>
+      <w:bookmarkEnd w:id="22"/>
     </w:p>
     <w:p>
       <w:pPr>
@@ -4185,8 +4187,8 @@
           <w:lang w:val="fr-LU"/>
         </w:rPr>
       </w:pPr>
-      <w:bookmarkStart w:id="22" w:name="_Toc511719500"/>
-      <w:bookmarkStart w:id="23" w:name="_Toc9336764"/>
+      <w:bookmarkStart w:id="23" w:name="_Toc511719500"/>
+      <w:bookmarkStart w:id="24" w:name="_Toc14869167"/>
       <w:r>
         <w:rPr>
           <w:lang w:val="fr-LU"/>
@@ -4200,8 +4202,8 @@
         </w:rPr>
         <w:t>context</w:t>
       </w:r>
-      <w:bookmarkEnd w:id="22"/>
       <w:bookmarkEnd w:id="23"/>
+      <w:bookmarkEnd w:id="24"/>
       <w:proofErr w:type="spellEnd"/>
     </w:p>
     <w:p>
@@ -4226,16 +4228,16 @@
         </w:numPr>
         <w:spacing w:before="0"/>
       </w:pPr>
-      <w:bookmarkStart w:id="24" w:name="_Toc354489474"/>
-      <w:bookmarkStart w:id="25" w:name="_Toc511719501"/>
-      <w:bookmarkStart w:id="26" w:name="_Toc9336765"/>
+      <w:bookmarkStart w:id="25" w:name="_Toc354489474"/>
+      <w:bookmarkStart w:id="26" w:name="_Toc511719501"/>
       <w:bookmarkStart w:id="27" w:name="_Toc354489475"/>
+      <w:bookmarkStart w:id="28" w:name="_Toc14869168"/>
       <w:r>
         <w:t>Definition of the risk evaluation criteria</w:t>
       </w:r>
-      <w:bookmarkEnd w:id="24"/>
       <w:bookmarkEnd w:id="25"/>
       <w:bookmarkEnd w:id="26"/>
+      <w:bookmarkEnd w:id="28"/>
     </w:p>
     <w:p>
       <w:pPr>
@@ -4244,15 +4246,16 @@
           <w:ilvl w:val="2"/>
           <w:numId w:val="1"/>
         </w:numPr>
-      </w:pPr>
-      <w:bookmarkStart w:id="28" w:name="_Toc511719502"/>
-      <w:bookmarkStart w:id="29" w:name="_Toc9336766"/>
+        <w:ind w:left="709"/>
+      </w:pPr>
+      <w:bookmarkStart w:id="29" w:name="_Toc511719502"/>
+      <w:bookmarkStart w:id="30" w:name="_Toc14869169"/>
       <w:bookmarkEnd w:id="27"/>
       <w:r>
         <w:t>Impact scale</w:t>
       </w:r>
-      <w:bookmarkEnd w:id="28"/>
       <w:bookmarkEnd w:id="29"/>
+      <w:bookmarkEnd w:id="30"/>
     </w:p>
     <w:p>
       <w:pPr>
@@ -4279,14 +4282,15 @@
           <w:ilvl w:val="2"/>
           <w:numId w:val="1"/>
         </w:numPr>
-      </w:pPr>
-      <w:bookmarkStart w:id="30" w:name="_Toc511719503"/>
-      <w:bookmarkStart w:id="31" w:name="_Toc9336767"/>
+        <w:ind w:left="709"/>
+      </w:pPr>
+      <w:bookmarkStart w:id="31" w:name="_Toc511719503"/>
+      <w:bookmarkStart w:id="32" w:name="_Toc14869170"/>
       <w:r>
         <w:t>Threat scale</w:t>
       </w:r>
-      <w:bookmarkEnd w:id="30"/>
       <w:bookmarkEnd w:id="31"/>
+      <w:bookmarkEnd w:id="32"/>
     </w:p>
     <w:p>
       <w:pPr>
@@ -4322,14 +4326,15 @@
           <w:ilvl w:val="2"/>
           <w:numId w:val="1"/>
         </w:numPr>
-      </w:pPr>
-      <w:bookmarkStart w:id="32" w:name="_Toc511719504"/>
-      <w:bookmarkStart w:id="33" w:name="_Toc9336768"/>
+        <w:ind w:left="709"/>
+      </w:pPr>
+      <w:bookmarkStart w:id="33" w:name="_Toc511719504"/>
+      <w:bookmarkStart w:id="34" w:name="_Toc14869171"/>
       <w:r>
         <w:t>Vulnerability scale</w:t>
       </w:r>
-      <w:bookmarkEnd w:id="32"/>
       <w:bookmarkEnd w:id="33"/>
+      <w:bookmarkEnd w:id="34"/>
     </w:p>
     <w:p>
       <w:pPr>
@@ -4386,15 +4391,16 @@
           <w:ilvl w:val="2"/>
           <w:numId w:val="1"/>
         </w:numPr>
-      </w:pPr>
-      <w:bookmarkStart w:id="34" w:name="_Toc511719505"/>
-      <w:bookmarkStart w:id="35" w:name="_Toc9336769"/>
+        <w:ind w:left="709"/>
+      </w:pPr>
+      <w:bookmarkStart w:id="35" w:name="_Toc511719505"/>
+      <w:bookmarkStart w:id="36" w:name="_Toc14869172"/>
       <w:r>
         <w:lastRenderedPageBreak/>
         <w:t>Table of risks and risk acceptance thresholds</w:t>
       </w:r>
-      <w:bookmarkEnd w:id="34"/>
       <w:bookmarkEnd w:id="35"/>
+      <w:bookmarkEnd w:id="36"/>
     </w:p>
     <w:p>
       <w:pPr>
@@ -4564,8 +4570,8 @@
           <w:lang w:val="fr-LU"/>
         </w:rPr>
       </w:pPr>
-      <w:bookmarkStart w:id="36" w:name="_Toc511719506"/>
-      <w:bookmarkStart w:id="37" w:name="_Toc9336770"/>
+      <w:bookmarkStart w:id="37" w:name="_Toc511719506"/>
+      <w:bookmarkStart w:id="38" w:name="_Toc14869173"/>
       <w:r>
         <w:rPr>
           <w:lang w:val="fr-LU"/>
@@ -4580,8 +4586,8 @@
         </w:rPr>
         <w:t>threats</w:t>
       </w:r>
-      <w:bookmarkEnd w:id="36"/>
       <w:bookmarkEnd w:id="37"/>
+      <w:bookmarkEnd w:id="38"/>
       <w:proofErr w:type="spellEnd"/>
     </w:p>
     <w:p>
@@ -4637,8 +4643,8 @@
           <w:lang w:val="fr-LU"/>
         </w:rPr>
       </w:pPr>
-      <w:bookmarkStart w:id="38" w:name="_Toc511719507"/>
-      <w:bookmarkStart w:id="39" w:name="_Toc9336771"/>
+      <w:bookmarkStart w:id="39" w:name="_Toc511719507"/>
+      <w:bookmarkStart w:id="40" w:name="_Toc14869174"/>
       <w:proofErr w:type="spellStart"/>
       <w:r>
         <w:rPr>
@@ -4661,8 +4667,8 @@
         </w:rPr>
         <w:t>Modelling</w:t>
       </w:r>
-      <w:bookmarkEnd w:id="38"/>
       <w:bookmarkEnd w:id="39"/>
+      <w:bookmarkEnd w:id="40"/>
       <w:proofErr w:type="spellEnd"/>
     </w:p>
     <w:p>
@@ -4676,8 +4682,8 @@
           <w:lang w:val="fr-LU"/>
         </w:rPr>
       </w:pPr>
-      <w:bookmarkStart w:id="40" w:name="_Toc511719508"/>
-      <w:bookmarkStart w:id="41" w:name="_Toc9336772"/>
+      <w:bookmarkStart w:id="41" w:name="_Toc511719508"/>
+      <w:bookmarkStart w:id="42" w:name="_Toc14869175"/>
       <w:proofErr w:type="spellStart"/>
       <w:r>
         <w:rPr>
@@ -4699,8 +4705,8 @@
         </w:rPr>
         <w:t>assets</w:t>
       </w:r>
-      <w:bookmarkEnd w:id="40"/>
       <w:bookmarkEnd w:id="41"/>
+      <w:bookmarkEnd w:id="42"/>
       <w:proofErr w:type="spellEnd"/>
       <w:r>
         <w:rPr>
@@ -4735,8 +4741,8 @@
           <w:lang w:val="fr-LU"/>
         </w:rPr>
       </w:pPr>
-      <w:bookmarkStart w:id="42" w:name="_Toc511719509"/>
-      <w:bookmarkStart w:id="43" w:name="_Toc9336773"/>
+      <w:bookmarkStart w:id="43" w:name="_Toc511719509"/>
+      <w:bookmarkStart w:id="44" w:name="_Toc14869176"/>
       <w:proofErr w:type="spellStart"/>
       <w:r>
         <w:rPr>
@@ -4758,8 +4764,8 @@
         </w:rPr>
         <w:t>vulnerabilities</w:t>
       </w:r>
-      <w:bookmarkEnd w:id="42"/>
       <w:bookmarkEnd w:id="43"/>
+      <w:bookmarkEnd w:id="44"/>
       <w:proofErr w:type="spellEnd"/>
       <w:r>
         <w:rPr>
@@ -4809,8 +4815,8 @@
           <w:lang w:val="fr-LU"/>
         </w:rPr>
       </w:pPr>
-      <w:bookmarkStart w:id="44" w:name="_Toc511719510"/>
-      <w:bookmarkStart w:id="45" w:name="_Toc9336774"/>
+      <w:bookmarkStart w:id="45" w:name="_Toc511719510"/>
+      <w:bookmarkStart w:id="46" w:name="_Toc14869177"/>
       <w:proofErr w:type="spellStart"/>
       <w:r>
         <w:rPr>
@@ -4832,8 +4838,8 @@
         </w:rPr>
         <w:t>consequences</w:t>
       </w:r>
-      <w:bookmarkEnd w:id="44"/>
       <w:bookmarkEnd w:id="45"/>
+      <w:bookmarkEnd w:id="46"/>
       <w:proofErr w:type="spellEnd"/>
     </w:p>
     <w:p>
@@ -4911,8 +4917,8 @@
           <w:lang w:val="fr-LU"/>
         </w:rPr>
       </w:pPr>
-      <w:bookmarkStart w:id="46" w:name="_Toc511719511"/>
-      <w:bookmarkStart w:id="47" w:name="_Toc9336775"/>
+      <w:bookmarkStart w:id="47" w:name="_Toc511719511"/>
+      <w:bookmarkStart w:id="48" w:name="_Toc14869178"/>
       <w:r>
         <w:rPr>
           <w:lang w:val="fr-LU"/>
@@ -4941,11 +4947,11 @@
         </w:rPr>
         <w:t>risks</w:t>
       </w:r>
-      <w:bookmarkStart w:id="48" w:name="_Toc360469787"/>
-      <w:bookmarkStart w:id="49" w:name="_Ref415751951"/>
-      <w:bookmarkStart w:id="50" w:name="_Ref415751961"/>
-      <w:bookmarkEnd w:id="46"/>
+      <w:bookmarkStart w:id="49" w:name="_Toc360469787"/>
+      <w:bookmarkStart w:id="50" w:name="_Ref415751951"/>
+      <w:bookmarkStart w:id="51" w:name="_Ref415751961"/>
       <w:bookmarkEnd w:id="47"/>
+      <w:bookmarkEnd w:id="48"/>
       <w:proofErr w:type="spellEnd"/>
     </w:p>
     <w:p>
@@ -4984,18 +4990,18 @@
           <w:numId w:val="1"/>
         </w:numPr>
         <w:snapToGrid w:val="0"/>
-        <w:ind w:left="718"/>
-      </w:pPr>
-      <w:bookmarkStart w:id="51" w:name="_Toc511719512"/>
-      <w:bookmarkStart w:id="52" w:name="_Toc9336776"/>
-      <w:bookmarkEnd w:id="48"/>
+        <w:ind w:left="567"/>
+      </w:pPr>
+      <w:bookmarkStart w:id="52" w:name="_Toc511719512"/>
+      <w:bookmarkStart w:id="53" w:name="_Toc14869179"/>
       <w:bookmarkEnd w:id="49"/>
       <w:bookmarkEnd w:id="50"/>
+      <w:bookmarkEnd w:id="51"/>
       <w:r>
         <w:t>Summary of the risk evaluation</w:t>
       </w:r>
-      <w:bookmarkEnd w:id="51"/>
       <w:bookmarkEnd w:id="52"/>
+      <w:bookmarkEnd w:id="53"/>
     </w:p>
     <w:p>
       <w:pPr>
@@ -5083,7 +5089,7 @@
           <w:docGrid w:linePitch="360"/>
         </w:sectPr>
       </w:pPr>
-      <w:bookmarkStart w:id="53" w:name="_Toc360469788"/>
+      <w:bookmarkStart w:id="54" w:name="_Toc360469788"/>
     </w:p>
     <w:p>
       <w:pPr>
@@ -5093,68 +5099,17 @@
           <w:numId w:val="1"/>
         </w:numPr>
         <w:snapToGrid w:val="0"/>
-        <w:ind w:left="718"/>
-      </w:pPr>
-      <w:bookmarkStart w:id="54" w:name="_Toc511719513"/>
-      <w:bookmarkStart w:id="55" w:name="_Toc9336777"/>
-      <w:bookmarkEnd w:id="53"/>
+        <w:ind w:left="567"/>
+      </w:pPr>
+      <w:bookmarkStart w:id="55" w:name="_Toc511719513"/>
+      <w:bookmarkStart w:id="56" w:name="_Toc14869180"/>
+      <w:bookmarkEnd w:id="54"/>
       <w:r>
         <w:lastRenderedPageBreak/>
         <w:t>Risk treatment</w:t>
       </w:r>
-      <w:bookmarkEnd w:id="54"/>
       <w:bookmarkEnd w:id="55"/>
-    </w:p>
-    <w:p>
-      <w:r>
-        <w:t>The following table contains the main recommendations that arise from the risk analysis and the risk treatment plan. The evaluation and development of recommendations use the following scale:</w:t>
-      </w:r>
-    </w:p>
-    <w:p>
-      <w:pPr>
-        <w:ind w:left="1440" w:hanging="720"/>
-      </w:pPr>
-      <w:r>
-        <w:rPr>
-          <w:color w:val="FF0000"/>
-        </w:rPr>
-        <w:t>●●●</w:t>
-      </w:r>
-      <w:r>
-        <w:tab/>
-        <w:t>: Recommendation that requires rapid action.</w:t>
-      </w:r>
-    </w:p>
-    <w:p>
-      <w:pPr>
-        <w:ind w:left="1440" w:hanging="720"/>
-        <w:jc w:val="left"/>
-      </w:pPr>
-      <w:r>
-        <w:rPr>
-          <w:color w:val="FF0000"/>
-        </w:rPr>
-        <w:t>●●</w:t>
-      </w:r>
-      <w:r>
-        <w:tab/>
-        <w:t>: Recommendation that requires dedicated action to remedy a vulnerability or a good practice that is shown to be lacking.</w:t>
-      </w:r>
-    </w:p>
-    <w:p>
-      <w:pPr>
-        <w:ind w:left="1440" w:hanging="720"/>
-      </w:pPr>
-      <w:r>
-        <w:rPr>
-          <w:color w:val="FF0000"/>
-        </w:rPr>
-        <w:t>●</w:t>
-      </w:r>
-      <w:r>
-        <w:tab/>
-        <w:t>: Useful information for security, advice.</w:t>
-      </w:r>
+      <w:bookmarkEnd w:id="56"/>
     </w:p>
     <w:p>
       <w:pPr>
@@ -5163,57 +5118,39 @@
           <w:ilvl w:val="2"/>
           <w:numId w:val="1"/>
         </w:numPr>
+        <w:ind w:left="709"/>
         <w:rPr>
           <w:lang w:val="fr-LU"/>
         </w:rPr>
       </w:pPr>
-      <w:bookmarkStart w:id="56" w:name="_Toc488675340"/>
-      <w:bookmarkStart w:id="57" w:name="_Toc511719514"/>
-      <w:bookmarkStart w:id="58" w:name="_Toc9336778"/>
+      <w:bookmarkStart w:id="57" w:name="_Toc14869181"/>
+      <w:proofErr w:type="spellStart"/>
       <w:r>
         <w:rPr>
           <w:lang w:val="fr-LU"/>
         </w:rPr>
-        <w:t xml:space="preserve">Information </w:t>
+        <w:t>Kind</w:t>
+      </w:r>
+      <w:proofErr w:type="spellEnd"/>
+      <w:r>
+        <w:rPr>
+          <w:lang w:val="fr-LU"/>
+        </w:rPr>
+        <w:t xml:space="preserve"> of </w:t>
       </w:r>
       <w:proofErr w:type="spellStart"/>
       <w:r>
         <w:rPr>
           <w:lang w:val="fr-LU"/>
         </w:rPr>
-        <w:t>risks</w:t>
-      </w:r>
-      <w:bookmarkEnd w:id="56"/>
+        <w:t>treatment</w:t>
+      </w:r>
       <w:bookmarkEnd w:id="57"/>
-      <w:bookmarkEnd w:id="58"/>
       <w:proofErr w:type="spellEnd"/>
     </w:p>
     <w:p>
-      <w:pPr>
-        <w:spacing w:before="240" w:after="200" w:line="276" w:lineRule="auto"/>
-        <w:ind w:right="0"/>
-        <w:jc w:val="left"/>
-        <w:rPr>
-          <w:lang w:val="fr-LU"/>
-        </w:rPr>
-      </w:pPr>
-      <w:r>
-        <w:rPr>
-          <w:lang w:val="fr-LU"/>
-        </w:rPr>
-        <w:t>${RISKS_RECO</w:t>
-      </w:r>
-      <w:r>
-        <w:rPr>
-          <w:lang w:val="fr-LU"/>
-        </w:rPr>
-        <w:t>_FULL</w:t>
-      </w:r>
-      <w:r>
-        <w:rPr>
-          <w:lang w:val="fr-LU"/>
-        </w:rPr>
-        <w:t xml:space="preserve">} </w:t>
+      <w:r>
+        <w:t xml:space="preserve">${RISKS_KIND_OF_TREATMENT} </w:t>
       </w:r>
     </w:p>
     <w:p>
@@ -5223,37 +5160,150 @@
           <w:ilvl w:val="2"/>
           <w:numId w:val="1"/>
         </w:numPr>
+        <w:ind w:left="709"/>
         <w:rPr>
           <w:lang w:val="fr-LU"/>
         </w:rPr>
       </w:pPr>
-      <w:bookmarkStart w:id="59" w:name="_Toc488675341"/>
-      <w:bookmarkStart w:id="60" w:name="_Toc511719515"/>
-      <w:bookmarkStart w:id="61" w:name="_Toc9336779"/>
+      <w:bookmarkStart w:id="58" w:name="_Toc14869182"/>
       <w:proofErr w:type="spellStart"/>
       <w:r>
         <w:rPr>
           <w:lang w:val="fr-LU"/>
         </w:rPr>
-        <w:t>Operational</w:t>
+        <w:t>T</w:t>
+      </w:r>
+      <w:r>
+        <w:rPr>
+          <w:lang w:val="fr-LU"/>
+        </w:rPr>
+        <w:t>reatment</w:t>
       </w:r>
       <w:proofErr w:type="spellEnd"/>
       <w:r>
         <w:rPr>
           <w:lang w:val="fr-LU"/>
         </w:rPr>
-        <w:t xml:space="preserve"> </w:t>
+        <w:t xml:space="preserve"> plan</w:t>
+      </w:r>
+      <w:bookmarkEnd w:id="58"/>
+    </w:p>
+    <w:p>
+      <w:r>
+        <w:t>The following table contains the main recommendations that arise from the risk analysis and the risk treatment plan. The evaluation and development of recommendations use the following scale:</w:t>
+      </w:r>
+    </w:p>
+    <w:p>
+      <w:pPr>
+        <w:ind w:left="1440" w:hanging="720"/>
+      </w:pPr>
+      <w:r>
+        <w:rPr>
+          <w:color w:val="FF0000"/>
+        </w:rPr>
+        <w:t>●●●</w:t>
+      </w:r>
+      <w:r>
+        <w:tab/>
+        <w:t>: Recommendation that requires rapid action.</w:t>
+      </w:r>
+    </w:p>
+    <w:p>
+      <w:pPr>
+        <w:ind w:left="1440" w:hanging="720"/>
+        <w:jc w:val="left"/>
+      </w:pPr>
+      <w:r>
+        <w:rPr>
+          <w:color w:val="FF0000"/>
+        </w:rPr>
+        <w:t>●●</w:t>
+      </w:r>
+      <w:r>
+        <w:tab/>
+        <w:t>: Recommendation that requires dedicated action to remedy a vulnerability or a good practice that is shown to be lacking.</w:t>
+      </w:r>
+    </w:p>
+    <w:p>
+      <w:pPr>
+        <w:ind w:left="1440" w:hanging="720"/>
+      </w:pPr>
+      <w:r>
+        <w:rPr>
+          <w:color w:val="FF0000"/>
+        </w:rPr>
+        <w:t>●</w:t>
+      </w:r>
+      <w:r>
+        <w:tab/>
+        <w:t>: Useful information for security, advice.</w:t>
+      </w:r>
+    </w:p>
+    <w:p>
+      <w:pPr>
+        <w:pStyle w:val="Heading40"/>
+      </w:pPr>
+      <w:bookmarkStart w:id="59" w:name="_Toc488675340"/>
+      <w:bookmarkStart w:id="60" w:name="_Toc511719514"/>
+      <w:r>
+        <w:t xml:space="preserve">Information </w:t>
       </w:r>
       <w:proofErr w:type="spellStart"/>
       <w:r>
-        <w:rPr>
-          <w:lang w:val="fr-LU"/>
-        </w:rPr>
         <w:t>risks</w:t>
       </w:r>
       <w:bookmarkEnd w:id="59"/>
       <w:bookmarkEnd w:id="60"/>
+      <w:proofErr w:type="spellEnd"/>
+    </w:p>
+    <w:p>
+      <w:pPr>
+        <w:spacing w:before="240" w:after="200" w:line="276" w:lineRule="auto"/>
+        <w:ind w:right="0"/>
+        <w:jc w:val="left"/>
+        <w:rPr>
+          <w:lang w:val="fr-LU"/>
+        </w:rPr>
+      </w:pPr>
+      <w:r>
+        <w:rPr>
+          <w:lang w:val="fr-LU"/>
+        </w:rPr>
+        <w:t>${RISKS_RECO</w:t>
+      </w:r>
+      <w:r>
+        <w:rPr>
+          <w:lang w:val="fr-LU"/>
+        </w:rPr>
+        <w:t>_FULL</w:t>
+      </w:r>
+      <w:r>
+        <w:rPr>
+          <w:lang w:val="fr-LU"/>
+        </w:rPr>
+        <w:t xml:space="preserve">} </w:t>
+      </w:r>
+    </w:p>
+    <w:p>
+      <w:pPr>
+        <w:pStyle w:val="Heading40"/>
+      </w:pPr>
+      <w:bookmarkStart w:id="61" w:name="_Toc488675341"/>
+      <w:bookmarkStart w:id="62" w:name="_Toc511719515"/>
+      <w:proofErr w:type="spellStart"/>
+      <w:r>
+        <w:t>Operational</w:t>
+      </w:r>
+      <w:proofErr w:type="spellEnd"/>
+      <w:r>
+        <w:t xml:space="preserve"> </w:t>
+      </w:r>
+      <w:proofErr w:type="spellStart"/>
+      <w:r>
+        <w:t>risks</w:t>
+      </w:r>
       <w:bookmarkEnd w:id="61"/>
+      <w:bookmarkEnd w:id="62"/>
       <w:proofErr w:type="spellEnd"/>
     </w:p>
     <w:p>
@@ -5306,14 +5356,14 @@
       <w:pPr>
         <w:pStyle w:val="Heading1"/>
       </w:pPr>
-      <w:bookmarkStart w:id="62" w:name="_Toc511719516"/>
-      <w:bookmarkStart w:id="63" w:name="_Toc9336780"/>
+      <w:bookmarkStart w:id="63" w:name="_Toc511719516"/>
+      <w:bookmarkStart w:id="64" w:name="_Toc14869183"/>
       <w:r>
         <w:lastRenderedPageBreak/>
         <w:t>Appendix A: Interview and information collection</w:t>
       </w:r>
-      <w:bookmarkEnd w:id="62"/>
       <w:bookmarkEnd w:id="63"/>
+      <w:bookmarkEnd w:id="64"/>
     </w:p>
     <w:p>
       <w:r>
@@ -5346,14 +5396,14 @@
       <w:pPr>
         <w:pStyle w:val="Heading1"/>
       </w:pPr>
-      <w:bookmarkStart w:id="64" w:name="_Toc511719517"/>
-      <w:bookmarkStart w:id="65" w:name="_Toc9336781"/>
+      <w:bookmarkStart w:id="65" w:name="_Toc511719517"/>
+      <w:bookmarkStart w:id="66" w:name="_Toc14869184"/>
       <w:r>
         <w:lastRenderedPageBreak/>
         <w:t>Appendix B: Evaluation of trends</w:t>
       </w:r>
-      <w:bookmarkEnd w:id="64"/>
       <w:bookmarkEnd w:id="65"/>
+      <w:bookmarkEnd w:id="66"/>
     </w:p>
     <w:p>
       <w:r>
@@ -5369,14 +5419,14 @@
       <w:pPr>
         <w:pStyle w:val="Heading1"/>
       </w:pPr>
-      <w:bookmarkStart w:id="66" w:name="_Toc511719518"/>
-      <w:bookmarkStart w:id="67" w:name="_Toc9336782"/>
+      <w:bookmarkStart w:id="67" w:name="_Toc511719518"/>
+      <w:bookmarkStart w:id="68" w:name="_Toc14869185"/>
       <w:r>
         <w:lastRenderedPageBreak/>
         <w:t>Appendix C: Evaluation of threats</w:t>
       </w:r>
-      <w:bookmarkEnd w:id="66"/>
       <w:bookmarkEnd w:id="67"/>
+      <w:bookmarkEnd w:id="68"/>
     </w:p>
     <w:p>
       <w:r>
@@ -5406,14 +5456,14 @@
         <w:pStyle w:val="Heading1"/>
         <w:jc w:val="left"/>
       </w:pPr>
-      <w:bookmarkStart w:id="68" w:name="_Toc511719519"/>
-      <w:bookmarkStart w:id="69" w:name="_Toc9336783"/>
+      <w:bookmarkStart w:id="69" w:name="_Toc511719519"/>
+      <w:bookmarkStart w:id="70" w:name="_Toc14869186"/>
       <w:r>
         <w:lastRenderedPageBreak/>
         <w:t>Appendix D: Notes and comments from the consultant</w:t>
       </w:r>
-      <w:bookmarkEnd w:id="68"/>
       <w:bookmarkEnd w:id="69"/>
+      <w:bookmarkEnd w:id="70"/>
     </w:p>
     <w:p>
       <w:pPr>
@@ -5423,8 +5473,8 @@
           <w:lang w:val="fr-LU"/>
         </w:rPr>
       </w:pPr>
-      <w:bookmarkStart w:id="70" w:name="_Toc511719520"/>
-      <w:bookmarkStart w:id="71" w:name="_Toc9336784"/>
+      <w:bookmarkStart w:id="71" w:name="_Toc511719520"/>
+      <w:bookmarkStart w:id="72" w:name="_Toc14869187"/>
       <w:r>
         <w:rPr>
           <w:lang w:val="fr-LU"/>
@@ -5438,8 +5488,8 @@
         </w:rPr>
         <w:t>risks</w:t>
       </w:r>
-      <w:bookmarkEnd w:id="70"/>
       <w:bookmarkEnd w:id="71"/>
+      <w:bookmarkEnd w:id="72"/>
       <w:proofErr w:type="spellEnd"/>
     </w:p>
     <w:p>
@@ -5455,8 +5505,6 @@
         </w:rPr>
         <w:t>${TABLE_AUDIT_INSTANCES</w:t>
       </w:r>
-      <w:bookmarkStart w:id="72" w:name="_GoBack"/>
-      <w:bookmarkEnd w:id="72"/>
       <w:r>
         <w:rPr>
           <w:lang w:val="fr-FR"/>
@@ -5484,7 +5532,7 @@
         <w:snapToGrid w:val="0"/>
       </w:pPr>
       <w:bookmarkStart w:id="73" w:name="_Toc511719521"/>
-      <w:bookmarkStart w:id="74" w:name="_Toc9336785"/>
+      <w:bookmarkStart w:id="74" w:name="_Toc14869188"/>
       <w:r>
         <w:lastRenderedPageBreak/>
         <w:t>Operational risks</w:t>
@@ -6671,7 +6719,7 @@
         <w:noProof/>
         <w:color w:val="auto"/>
       </w:rPr>
-      <w:t>16</w:t>
+      <w:t>17</w:t>
     </w:r>
     <w:r>
       <w:rPr>
@@ -13479,7 +13527,7 @@
 </file>
 
 <file path=customXml/itemProps1.xml><?xml version="1.0" encoding="utf-8"?>
-<ds:datastoreItem xmlns:ds="http://schemas.openxmlformats.org/officeDocument/2006/customXml" ds:itemID="{18EE23A2-B58D-4429-A7D9-6A9A8DAFDAB7}">
+<ds:datastoreItem xmlns:ds="http://schemas.openxmlformats.org/officeDocument/2006/customXml" ds:itemID="{6721D206-5481-4AC5-9B59-8F5D5FCE36ED}">
   <ds:schemaRefs>
     <ds:schemaRef ds:uri="http://schemas.openxmlformats.org/officeDocument/2006/bibliography"/>
   </ds:schemaRefs>
@@ -13487,7 +13535,7 @@
 </file>
 
 <file path=customXml/itemProps2.xml><?xml version="1.0" encoding="utf-8"?>
-<ds:datastoreItem xmlns:ds="http://schemas.openxmlformats.org/officeDocument/2006/customXml" ds:itemID="{638C56DA-065D-46D2-91E7-B7DDD64991D3}">
+<ds:datastoreItem xmlns:ds="http://schemas.openxmlformats.org/officeDocument/2006/customXml" ds:itemID="{4A190B7F-921C-4EFC-86B3-C738DE893524}">
   <ds:schemaRefs>
     <ds:schemaRef ds:uri="http://schemas.openxmlformats.org/officeDocument/2006/bibliography"/>
   </ds:schemaRefs>

</xml_diff>

<commit_message>
Added new tag $TABLE_RISK_OWNERS in 3th deliverable
</commit_message>
<xml_diff>
--- a/deliveries/cases/EN/3.docx
+++ b/deliveries/cases/EN/3.docx
@@ -828,16 +828,10 @@
             <w:rPr>
               <w:lang w:val="fr-LU"/>
             </w:rPr>
-            <w:t>Conten</w:t>
+            <w:t>Contents</w:t>
           </w:r>
           <w:bookmarkStart w:id="8" w:name="_GoBack"/>
           <w:bookmarkEnd w:id="8"/>
-          <w:r>
-            <w:rPr>
-              <w:lang w:val="fr-LU"/>
-            </w:rPr>
-            <w:t>ts</w:t>
-          </w:r>
         </w:p>
         <w:p>
           <w:pPr>
@@ -869,7 +863,7 @@
           <w:r>
             <w:fldChar w:fldCharType="separate"/>
           </w:r>
-          <w:hyperlink w:anchor="_Toc75419042" w:history="1">
+          <w:hyperlink w:anchor="_Toc77322709" w:history="1">
             <w:r>
               <w:rPr>
                 <w:rStyle w:val="Hyperlink"/>
@@ -918,7 +912,7 @@
                 <w:noProof/>
                 <w:webHidden/>
               </w:rPr>
-              <w:instrText xml:space="preserve"> PAGEREF _Toc75419042 \h </w:instrText>
+              <w:instrText xml:space="preserve"> PAGEREF _Toc77322709 \h </w:instrText>
             </w:r>
             <w:r>
               <w:rPr>
@@ -965,7 +959,7 @@
               <w:lang w:eastAsia="en-US"/>
             </w:rPr>
           </w:pPr>
-          <w:hyperlink w:anchor="_Toc75419043" w:history="1">
+          <w:hyperlink w:anchor="_Toc77322710" w:history="1">
             <w:r>
               <w:rPr>
                 <w:rStyle w:val="Hyperlink"/>
@@ -1012,7 +1006,7 @@
                 <w:noProof/>
                 <w:webHidden/>
               </w:rPr>
-              <w:instrText xml:space="preserve"> PAGEREF _Toc75419043 \h </w:instrText>
+              <w:instrText xml:space="preserve"> PAGEREF _Toc77322710 \h </w:instrText>
             </w:r>
             <w:r>
               <w:rPr>
@@ -1059,7 +1053,7 @@
               <w:lang w:eastAsia="en-US"/>
             </w:rPr>
           </w:pPr>
-          <w:hyperlink w:anchor="_Toc75419044" w:history="1">
+          <w:hyperlink w:anchor="_Toc77322711" w:history="1">
             <w:r>
               <w:rPr>
                 <w:rStyle w:val="Hyperlink"/>
@@ -1106,7 +1100,7 @@
                 <w:noProof/>
                 <w:webHidden/>
               </w:rPr>
-              <w:instrText xml:space="preserve"> PAGEREF _Toc75419044 \h </w:instrText>
+              <w:instrText xml:space="preserve"> PAGEREF _Toc77322711 \h </w:instrText>
             </w:r>
             <w:r>
               <w:rPr>
@@ -1153,7 +1147,7 @@
               <w:lang w:eastAsia="en-US"/>
             </w:rPr>
           </w:pPr>
-          <w:hyperlink w:anchor="_Toc75419045" w:history="1">
+          <w:hyperlink w:anchor="_Toc77322712" w:history="1">
             <w:r>
               <w:rPr>
                 <w:rStyle w:val="Hyperlink"/>
@@ -1200,7 +1194,7 @@
                 <w:noProof/>
                 <w:webHidden/>
               </w:rPr>
-              <w:instrText xml:space="preserve"> PAGEREF _Toc75419045 \h </w:instrText>
+              <w:instrText xml:space="preserve"> PAGEREF _Toc77322712 \h </w:instrText>
             </w:r>
             <w:r>
               <w:rPr>
@@ -1247,7 +1241,7 @@
               <w:lang w:eastAsia="en-US"/>
             </w:rPr>
           </w:pPr>
-          <w:hyperlink w:anchor="_Toc75419046" w:history="1">
+          <w:hyperlink w:anchor="_Toc77322713" w:history="1">
             <w:r>
               <w:rPr>
                 <w:rStyle w:val="Hyperlink"/>
@@ -1294,7 +1288,7 @@
                 <w:noProof/>
                 <w:webHidden/>
               </w:rPr>
-              <w:instrText xml:space="preserve"> PAGEREF _Toc75419046 \h </w:instrText>
+              <w:instrText xml:space="preserve"> PAGEREF _Toc77322713 \h </w:instrText>
             </w:r>
             <w:r>
               <w:rPr>
@@ -1341,7 +1335,7 @@
               <w:lang w:eastAsia="en-US"/>
             </w:rPr>
           </w:pPr>
-          <w:hyperlink w:anchor="_Toc75419047" w:history="1">
+          <w:hyperlink w:anchor="_Toc77322714" w:history="1">
             <w:r>
               <w:rPr>
                 <w:rStyle w:val="Hyperlink"/>
@@ -1388,7 +1382,7 @@
                 <w:noProof/>
                 <w:webHidden/>
               </w:rPr>
-              <w:instrText xml:space="preserve"> PAGEREF _Toc75419047 \h </w:instrText>
+              <w:instrText xml:space="preserve"> PAGEREF _Toc77322714 \h </w:instrText>
             </w:r>
             <w:r>
               <w:rPr>
@@ -1437,7 +1431,7 @@
               <w:lang w:eastAsia="en-US"/>
             </w:rPr>
           </w:pPr>
-          <w:hyperlink w:anchor="_Toc75419048" w:history="1">
+          <w:hyperlink w:anchor="_Toc77322715" w:history="1">
             <w:r>
               <w:rPr>
                 <w:rStyle w:val="Hyperlink"/>
@@ -1486,7 +1480,7 @@
                 <w:noProof/>
                 <w:webHidden/>
               </w:rPr>
-              <w:instrText xml:space="preserve"> PAGEREF _Toc75419048 \h </w:instrText>
+              <w:instrText xml:space="preserve"> PAGEREF _Toc77322715 \h </w:instrText>
             </w:r>
             <w:r>
               <w:rPr>
@@ -1533,7 +1527,7 @@
               <w:lang w:eastAsia="en-US"/>
             </w:rPr>
           </w:pPr>
-          <w:hyperlink w:anchor="_Toc75419049" w:history="1">
+          <w:hyperlink w:anchor="_Toc77322716" w:history="1">
             <w:r>
               <w:rPr>
                 <w:rStyle w:val="Hyperlink"/>
@@ -1582,7 +1576,7 @@
                 <w:noProof/>
                 <w:webHidden/>
               </w:rPr>
-              <w:instrText xml:space="preserve"> PAGEREF _Toc75419049 \h </w:instrText>
+              <w:instrText xml:space="preserve"> PAGEREF _Toc77322716 \h </w:instrText>
             </w:r>
             <w:r>
               <w:rPr>
@@ -1629,7 +1623,7 @@
               <w:lang w:eastAsia="en-US"/>
             </w:rPr>
           </w:pPr>
-          <w:hyperlink w:anchor="_Toc75419050" w:history="1">
+          <w:hyperlink w:anchor="_Toc77322717" w:history="1">
             <w:r>
               <w:rPr>
                 <w:rStyle w:val="Hyperlink"/>
@@ -1676,7 +1670,7 @@
                 <w:noProof/>
                 <w:webHidden/>
               </w:rPr>
-              <w:instrText xml:space="preserve"> PAGEREF _Toc75419050 \h </w:instrText>
+              <w:instrText xml:space="preserve"> PAGEREF _Toc77322717 \h </w:instrText>
             </w:r>
             <w:r>
               <w:rPr>
@@ -1724,7 +1718,7 @@
               <w:lang w:eastAsia="en-US"/>
             </w:rPr>
           </w:pPr>
-          <w:hyperlink w:anchor="_Toc75419051" w:history="1">
+          <w:hyperlink w:anchor="_Toc77322718" w:history="1">
             <w:r>
               <w:rPr>
                 <w:rStyle w:val="Hyperlink"/>
@@ -1770,7 +1764,7 @@
                 <w:noProof/>
                 <w:webHidden/>
               </w:rPr>
-              <w:instrText xml:space="preserve"> PAGEREF _Toc75419051 \h </w:instrText>
+              <w:instrText xml:space="preserve"> PAGEREF _Toc77322718 \h </w:instrText>
             </w:r>
             <w:r>
               <w:rPr>
@@ -1818,7 +1812,7 @@
               <w:lang w:eastAsia="en-US"/>
             </w:rPr>
           </w:pPr>
-          <w:hyperlink w:anchor="_Toc75419052" w:history="1">
+          <w:hyperlink w:anchor="_Toc77322719" w:history="1">
             <w:r>
               <w:rPr>
                 <w:rStyle w:val="Hyperlink"/>
@@ -1865,7 +1859,7 @@
                 <w:noProof/>
                 <w:webHidden/>
               </w:rPr>
-              <w:instrText xml:space="preserve"> PAGEREF _Toc75419052 \h </w:instrText>
+              <w:instrText xml:space="preserve"> PAGEREF _Toc77322719 \h </w:instrText>
             </w:r>
             <w:r>
               <w:rPr>
@@ -1913,7 +1907,7 @@
               <w:lang w:eastAsia="en-US"/>
             </w:rPr>
           </w:pPr>
-          <w:hyperlink w:anchor="_Toc75419053" w:history="1">
+          <w:hyperlink w:anchor="_Toc77322720" w:history="1">
             <w:r>
               <w:rPr>
                 <w:rStyle w:val="Hyperlink"/>
@@ -1960,7 +1954,7 @@
                 <w:noProof/>
                 <w:webHidden/>
               </w:rPr>
-              <w:instrText xml:space="preserve"> PAGEREF _Toc75419053 \h </w:instrText>
+              <w:instrText xml:space="preserve"> PAGEREF _Toc77322720 \h </w:instrText>
             </w:r>
             <w:r>
               <w:rPr>
@@ -2008,7 +2002,7 @@
               <w:lang w:eastAsia="en-US"/>
             </w:rPr>
           </w:pPr>
-          <w:hyperlink w:anchor="_Toc75419054" w:history="1">
+          <w:hyperlink w:anchor="_Toc77322721" w:history="1">
             <w:r>
               <w:rPr>
                 <w:rStyle w:val="Hyperlink"/>
@@ -2055,7 +2049,7 @@
                 <w:noProof/>
                 <w:webHidden/>
               </w:rPr>
-              <w:instrText xml:space="preserve"> PAGEREF _Toc75419054 \h </w:instrText>
+              <w:instrText xml:space="preserve"> PAGEREF _Toc77322721 \h </w:instrText>
             </w:r>
             <w:r>
               <w:rPr>
@@ -2103,7 +2097,7 @@
               <w:lang w:eastAsia="en-US"/>
             </w:rPr>
           </w:pPr>
-          <w:hyperlink w:anchor="_Toc75419055" w:history="1">
+          <w:hyperlink w:anchor="_Toc77322722" w:history="1">
             <w:r>
               <w:rPr>
                 <w:rStyle w:val="Hyperlink"/>
@@ -2150,7 +2144,7 @@
                 <w:noProof/>
                 <w:webHidden/>
               </w:rPr>
-              <w:instrText xml:space="preserve"> PAGEREF _Toc75419055 \h </w:instrText>
+              <w:instrText xml:space="preserve"> PAGEREF _Toc77322722 \h </w:instrText>
             </w:r>
             <w:r>
               <w:rPr>
@@ -2198,7 +2192,7 @@
               <w:lang w:eastAsia="en-US"/>
             </w:rPr>
           </w:pPr>
-          <w:hyperlink w:anchor="_Toc75419056" w:history="1">
+          <w:hyperlink w:anchor="_Toc77322723" w:history="1">
             <w:r>
               <w:rPr>
                 <w:rStyle w:val="Hyperlink"/>
@@ -2244,7 +2238,7 @@
                 <w:noProof/>
                 <w:webHidden/>
               </w:rPr>
-              <w:instrText xml:space="preserve"> PAGEREF _Toc75419056 \h </w:instrText>
+              <w:instrText xml:space="preserve"> PAGEREF _Toc77322723 \h </w:instrText>
             </w:r>
             <w:r>
               <w:rPr>
@@ -2292,7 +2286,7 @@
               <w:lang w:eastAsia="en-US"/>
             </w:rPr>
           </w:pPr>
-          <w:hyperlink w:anchor="_Toc75419057" w:history="1">
+          <w:hyperlink w:anchor="_Toc77322724" w:history="1">
             <w:r>
               <w:rPr>
                 <w:rStyle w:val="Hyperlink"/>
@@ -2339,7 +2333,7 @@
                 <w:noProof/>
                 <w:webHidden/>
               </w:rPr>
-              <w:instrText xml:space="preserve"> PAGEREF _Toc75419057 \h </w:instrText>
+              <w:instrText xml:space="preserve"> PAGEREF _Toc77322724 \h </w:instrText>
             </w:r>
             <w:r>
               <w:rPr>
@@ -2387,7 +2381,7 @@
               <w:lang w:eastAsia="en-US"/>
             </w:rPr>
           </w:pPr>
-          <w:hyperlink w:anchor="_Toc75419058" w:history="1">
+          <w:hyperlink w:anchor="_Toc77322725" w:history="1">
             <w:r>
               <w:rPr>
                 <w:rStyle w:val="Hyperlink"/>
@@ -2434,7 +2428,7 @@
                 <w:noProof/>
                 <w:webHidden/>
               </w:rPr>
-              <w:instrText xml:space="preserve"> PAGEREF _Toc75419058 \h </w:instrText>
+              <w:instrText xml:space="preserve"> PAGEREF _Toc77322725 \h </w:instrText>
             </w:r>
             <w:r>
               <w:rPr>
@@ -2482,7 +2476,7 @@
               <w:lang w:eastAsia="en-US"/>
             </w:rPr>
           </w:pPr>
-          <w:hyperlink w:anchor="_Toc75419059" w:history="1">
+          <w:hyperlink w:anchor="_Toc77322726" w:history="1">
             <w:r>
               <w:rPr>
                 <w:rStyle w:val="Hyperlink"/>
@@ -2529,7 +2523,7 @@
                 <w:noProof/>
                 <w:webHidden/>
               </w:rPr>
-              <w:instrText xml:space="preserve"> PAGEREF _Toc75419059 \h </w:instrText>
+              <w:instrText xml:space="preserve"> PAGEREF _Toc77322726 \h </w:instrText>
             </w:r>
             <w:r>
               <w:rPr>
@@ -2576,7 +2570,7 @@
               <w:lang w:eastAsia="en-US"/>
             </w:rPr>
           </w:pPr>
-          <w:hyperlink w:anchor="_Toc75419060" w:history="1">
+          <w:hyperlink w:anchor="_Toc77322727" w:history="1">
             <w:r>
               <w:rPr>
                 <w:rStyle w:val="Hyperlink"/>
@@ -2625,7 +2619,7 @@
                 <w:noProof/>
                 <w:webHidden/>
               </w:rPr>
-              <w:instrText xml:space="preserve"> PAGEREF _Toc75419060 \h </w:instrText>
+              <w:instrText xml:space="preserve"> PAGEREF _Toc77322727 \h </w:instrText>
             </w:r>
             <w:r>
               <w:rPr>
@@ -2674,7 +2668,7 @@
               <w:lang w:eastAsia="en-US"/>
             </w:rPr>
           </w:pPr>
-          <w:hyperlink w:anchor="_Toc75419061" w:history="1">
+          <w:hyperlink w:anchor="_Toc77322728" w:history="1">
             <w:r>
               <w:rPr>
                 <w:rStyle w:val="Hyperlink"/>
@@ -2723,7 +2717,7 @@
                 <w:noProof/>
                 <w:webHidden/>
               </w:rPr>
-              <w:instrText xml:space="preserve"> PAGEREF _Toc75419061 \h </w:instrText>
+              <w:instrText xml:space="preserve"> PAGEREF _Toc77322728 \h </w:instrText>
             </w:r>
             <w:r>
               <w:rPr>
@@ -2770,7 +2764,7 @@
               <w:lang w:eastAsia="en-US"/>
             </w:rPr>
           </w:pPr>
-          <w:hyperlink w:anchor="_Toc75419062" w:history="1">
+          <w:hyperlink w:anchor="_Toc77322729" w:history="1">
             <w:r>
               <w:rPr>
                 <w:rStyle w:val="Hyperlink"/>
@@ -2819,7 +2813,7 @@
                 <w:noProof/>
                 <w:webHidden/>
               </w:rPr>
-              <w:instrText xml:space="preserve"> PAGEREF _Toc75419062 \h </w:instrText>
+              <w:instrText xml:space="preserve"> PAGEREF _Toc77322729 \h </w:instrText>
             </w:r>
             <w:r>
               <w:rPr>
@@ -2866,7 +2860,7 @@
               <w:lang w:eastAsia="en-US"/>
             </w:rPr>
           </w:pPr>
-          <w:hyperlink w:anchor="_Toc75419063" w:history="1">
+          <w:hyperlink w:anchor="_Toc77322730" w:history="1">
             <w:r>
               <w:rPr>
                 <w:rStyle w:val="Hyperlink"/>
@@ -2915,7 +2909,7 @@
                 <w:noProof/>
                 <w:webHidden/>
               </w:rPr>
-              <w:instrText xml:space="preserve"> PAGEREF _Toc75419063 \h </w:instrText>
+              <w:instrText xml:space="preserve"> PAGEREF _Toc77322730 \h </w:instrText>
             </w:r>
             <w:r>
               <w:rPr>
@@ -2962,7 +2956,7 @@
               <w:lang w:eastAsia="en-US"/>
             </w:rPr>
           </w:pPr>
-          <w:hyperlink w:anchor="_Toc75419064" w:history="1">
+          <w:hyperlink w:anchor="_Toc77322731" w:history="1">
             <w:r>
               <w:rPr>
                 <w:rStyle w:val="Hyperlink"/>
@@ -3011,7 +3005,7 @@
                 <w:noProof/>
                 <w:webHidden/>
               </w:rPr>
-              <w:instrText xml:space="preserve"> PAGEREF _Toc75419064 \h </w:instrText>
+              <w:instrText xml:space="preserve"> PAGEREF _Toc77322731 \h </w:instrText>
             </w:r>
             <w:r>
               <w:rPr>
@@ -3060,7 +3054,7 @@
               <w:lang w:eastAsia="en-US"/>
             </w:rPr>
           </w:pPr>
-          <w:hyperlink w:anchor="_Toc75419065" w:history="1">
+          <w:hyperlink w:anchor="_Toc77322732" w:history="1">
             <w:r>
               <w:rPr>
                 <w:rStyle w:val="Hyperlink"/>
@@ -3109,7 +3103,7 @@
                 <w:noProof/>
                 <w:webHidden/>
               </w:rPr>
-              <w:instrText xml:space="preserve"> PAGEREF _Toc75419065 \h </w:instrText>
+              <w:instrText xml:space="preserve"> PAGEREF _Toc77322732 \h </w:instrText>
             </w:r>
             <w:r>
               <w:rPr>
@@ -3156,7 +3150,7 @@
               <w:lang w:eastAsia="en-US"/>
             </w:rPr>
           </w:pPr>
-          <w:hyperlink w:anchor="_Toc75419066" w:history="1">
+          <w:hyperlink w:anchor="_Toc77322733" w:history="1">
             <w:r>
               <w:rPr>
                 <w:rStyle w:val="Hyperlink"/>
@@ -3203,7 +3197,7 @@
                 <w:noProof/>
                 <w:webHidden/>
               </w:rPr>
-              <w:instrText xml:space="preserve"> PAGEREF _Toc75419066 \h </w:instrText>
+              <w:instrText xml:space="preserve"> PAGEREF _Toc77322733 \h </w:instrText>
             </w:r>
             <w:r>
               <w:rPr>
@@ -3250,7 +3244,7 @@
               <w:lang w:eastAsia="en-US"/>
             </w:rPr>
           </w:pPr>
-          <w:hyperlink w:anchor="_Toc75419067" w:history="1">
+          <w:hyperlink w:anchor="_Toc77322734" w:history="1">
             <w:r>
               <w:rPr>
                 <w:rStyle w:val="Hyperlink"/>
@@ -3297,7 +3291,7 @@
                 <w:noProof/>
                 <w:webHidden/>
               </w:rPr>
-              <w:instrText xml:space="preserve"> PAGEREF _Toc75419067 \h </w:instrText>
+              <w:instrText xml:space="preserve"> PAGEREF _Toc77322734 \h </w:instrText>
             </w:r>
             <w:r>
               <w:rPr>
@@ -3345,7 +3339,7 @@
               <w:lang w:eastAsia="en-US"/>
             </w:rPr>
           </w:pPr>
-          <w:hyperlink w:anchor="_Toc75419068" w:history="1">
+          <w:hyperlink w:anchor="_Toc77322735" w:history="1">
             <w:r>
               <w:rPr>
                 <w:rStyle w:val="Hyperlink"/>
@@ -3393,7 +3387,7 @@
                 <w:noProof/>
                 <w:webHidden/>
               </w:rPr>
-              <w:instrText xml:space="preserve"> PAGEREF _Toc75419068 \h </w:instrText>
+              <w:instrText xml:space="preserve"> PAGEREF _Toc77322735 \h </w:instrText>
             </w:r>
             <w:r>
               <w:rPr>
@@ -3441,7 +3435,7 @@
               <w:lang w:eastAsia="en-US"/>
             </w:rPr>
           </w:pPr>
-          <w:hyperlink w:anchor="_Toc75419069" w:history="1">
+          <w:hyperlink w:anchor="_Toc77322736" w:history="1">
             <w:r>
               <w:rPr>
                 <w:rStyle w:val="Hyperlink"/>
@@ -3489,7 +3483,7 @@
                 <w:noProof/>
                 <w:webHidden/>
               </w:rPr>
-              <w:instrText xml:space="preserve"> PAGEREF _Toc75419069 \h </w:instrText>
+              <w:instrText xml:space="preserve"> PAGEREF _Toc77322736 \h </w:instrText>
             </w:r>
             <w:r>
               <w:rPr>
@@ -3537,7 +3531,7 @@
               <w:lang w:eastAsia="en-US"/>
             </w:rPr>
           </w:pPr>
-          <w:hyperlink w:anchor="_Toc75419070" w:history="1">
+          <w:hyperlink w:anchor="_Toc77322737" w:history="1">
             <w:r>
               <w:rPr>
                 <w:rStyle w:val="Hyperlink"/>
@@ -3564,7 +3558,7 @@
                 <w:noProof/>
                 <w:webHidden/>
               </w:rPr>
-              <w:instrText xml:space="preserve"> PAGEREF _Toc75419070 \h </w:instrText>
+              <w:instrText xml:space="preserve"> PAGEREF _Toc77322737 \h </w:instrText>
             </w:r>
             <w:r>
               <w:rPr>
@@ -3612,7 +3606,7 @@
               <w:lang w:eastAsia="en-US"/>
             </w:rPr>
           </w:pPr>
-          <w:hyperlink w:anchor="_Toc75419071" w:history="1">
+          <w:hyperlink w:anchor="_Toc77322738" w:history="1">
             <w:r>
               <w:rPr>
                 <w:rStyle w:val="Hyperlink"/>
@@ -3639,7 +3633,7 @@
                 <w:noProof/>
                 <w:webHidden/>
               </w:rPr>
-              <w:instrText xml:space="preserve"> PAGEREF _Toc75419071 \h </w:instrText>
+              <w:instrText xml:space="preserve"> PAGEREF _Toc77322738 \h </w:instrText>
             </w:r>
             <w:r>
               <w:rPr>
@@ -3687,7 +3681,7 @@
               <w:lang w:eastAsia="en-US"/>
             </w:rPr>
           </w:pPr>
-          <w:hyperlink w:anchor="_Toc75419072" w:history="1">
+          <w:hyperlink w:anchor="_Toc77322739" w:history="1">
             <w:r>
               <w:rPr>
                 <w:rStyle w:val="Hyperlink"/>
@@ -3714,7 +3708,7 @@
                 <w:noProof/>
                 <w:webHidden/>
               </w:rPr>
-              <w:instrText xml:space="preserve"> PAGEREF _Toc75419072 \h </w:instrText>
+              <w:instrText xml:space="preserve"> PAGEREF _Toc77322739 \h </w:instrText>
             </w:r>
             <w:r>
               <w:rPr>
@@ -3762,13 +3756,13 @@
               <w:lang w:eastAsia="en-US"/>
             </w:rPr>
           </w:pPr>
-          <w:hyperlink w:anchor="_Toc75419073" w:history="1">
+          <w:hyperlink w:anchor="_Toc77322740" w:history="1">
             <w:r>
               <w:rPr>
                 <w:rStyle w:val="Hyperlink"/>
                 <w:noProof/>
               </w:rPr>
-              <w:t>Appendix D: Notes and comments from the consultant</w:t>
+              <w:t>Appendix D: Risk owners</w:t>
             </w:r>
             <w:r>
               <w:rPr>
@@ -3789,7 +3783,7 @@
                 <w:noProof/>
                 <w:webHidden/>
               </w:rPr>
-              <w:instrText xml:space="preserve"> PAGEREF _Toc75419073 \h </w:instrText>
+              <w:instrText xml:space="preserve"> PAGEREF _Toc77322740 \h </w:instrText>
             </w:r>
             <w:r>
               <w:rPr>
@@ -3810,6 +3804,81 @@
                 <w:webHidden/>
               </w:rPr>
               <w:t>16</w:t>
+            </w:r>
+            <w:r>
+              <w:rPr>
+                <w:noProof/>
+                <w:webHidden/>
+              </w:rPr>
+              <w:fldChar w:fldCharType="end"/>
+            </w:r>
+          </w:hyperlink>
+        </w:p>
+        <w:p>
+          <w:pPr>
+            <w:pStyle w:val="TOC1"/>
+            <w:tabs>
+              <w:tab w:val="right" w:leader="dot" w:pos="9764"/>
+            </w:tabs>
+            <w:rPr>
+              <w:rFonts w:asciiTheme="minorHAnsi" w:eastAsiaTheme="minorEastAsia" w:hAnsiTheme="minorHAnsi" w:cstheme="minorBidi"/>
+              <w:b w:val="0"/>
+              <w:bCs w:val="0"/>
+              <w:caps w:val="0"/>
+              <w:noProof/>
+              <w:sz w:val="22"/>
+              <w:szCs w:val="22"/>
+              <w:lang w:eastAsia="en-US"/>
+            </w:rPr>
+          </w:pPr>
+          <w:hyperlink w:anchor="_Toc77322741" w:history="1">
+            <w:r>
+              <w:rPr>
+                <w:rStyle w:val="Hyperlink"/>
+                <w:noProof/>
+              </w:rPr>
+              <w:t>Appendix E: Notes and comments from the consultant</w:t>
+            </w:r>
+            <w:r>
+              <w:rPr>
+                <w:noProof/>
+                <w:webHidden/>
+              </w:rPr>
+              <w:tab/>
+            </w:r>
+            <w:r>
+              <w:rPr>
+                <w:noProof/>
+                <w:webHidden/>
+              </w:rPr>
+              <w:fldChar w:fldCharType="begin"/>
+            </w:r>
+            <w:r>
+              <w:rPr>
+                <w:noProof/>
+                <w:webHidden/>
+              </w:rPr>
+              <w:instrText xml:space="preserve"> PAGEREF _Toc77322741 \h </w:instrText>
+            </w:r>
+            <w:r>
+              <w:rPr>
+                <w:noProof/>
+                <w:webHidden/>
+              </w:rPr>
+            </w:r>
+            <w:r>
+              <w:rPr>
+                <w:noProof/>
+                <w:webHidden/>
+              </w:rPr>
+              <w:fldChar w:fldCharType="separate"/>
+            </w:r>
+            <w:r>
+              <w:rPr>
+                <w:noProof/>
+                <w:webHidden/>
+              </w:rPr>
+              <w:t>17</w:t>
             </w:r>
             <w:r>
               <w:rPr>
@@ -3835,7 +3904,7 @@
               <w:lang w:eastAsia="en-US"/>
             </w:rPr>
           </w:pPr>
-          <w:hyperlink w:anchor="_Toc75419074" w:history="1">
+          <w:hyperlink w:anchor="_Toc77322742" w:history="1">
             <w:r>
               <w:rPr>
                 <w:rStyle w:val="Hyperlink"/>
@@ -3863,7 +3932,7 @@
                 <w:noProof/>
                 <w:webHidden/>
               </w:rPr>
-              <w:instrText xml:space="preserve"> PAGEREF _Toc75419074 \h </w:instrText>
+              <w:instrText xml:space="preserve"> PAGEREF _Toc77322742 \h </w:instrText>
             </w:r>
             <w:r>
               <w:rPr>
@@ -3883,7 +3952,7 @@
                 <w:noProof/>
                 <w:webHidden/>
               </w:rPr>
-              <w:t>16</w:t>
+              <w:t>17</w:t>
             </w:r>
             <w:r>
               <w:rPr>
@@ -3909,7 +3978,7 @@
               <w:lang w:eastAsia="en-US"/>
             </w:rPr>
           </w:pPr>
-          <w:hyperlink w:anchor="_Toc75419075" w:history="1">
+          <w:hyperlink w:anchor="_Toc77322743" w:history="1">
             <w:r>
               <w:rPr>
                 <w:rStyle w:val="Hyperlink"/>
@@ -3936,7 +4005,7 @@
                 <w:noProof/>
                 <w:webHidden/>
               </w:rPr>
-              <w:instrText xml:space="preserve"> PAGEREF _Toc75419075 \h </w:instrText>
+              <w:instrText xml:space="preserve"> PAGEREF _Toc77322743 \h </w:instrText>
             </w:r>
             <w:r>
               <w:rPr>
@@ -3956,7 +4025,7 @@
                 <w:noProof/>
                 <w:webHidden/>
               </w:rPr>
-              <w:t>17</w:t>
+              <w:t>18</w:t>
             </w:r>
             <w:r>
               <w:rPr>
@@ -4008,7 +4077,7 @@
         </w:rPr>
       </w:pPr>
       <w:bookmarkStart w:id="9" w:name="_Toc511719493"/>
-      <w:bookmarkStart w:id="10" w:name="_Toc75419042"/>
+      <w:bookmarkStart w:id="10" w:name="_Toc77322709"/>
       <w:r>
         <w:rPr>
           <w:lang w:val="fr-LU"/>
@@ -4028,7 +4097,7 @@
         </w:numPr>
       </w:pPr>
       <w:bookmarkStart w:id="11" w:name="_Toc511719494"/>
-      <w:bookmarkStart w:id="12" w:name="_Toc75419043"/>
+      <w:bookmarkStart w:id="12" w:name="_Toc77322710"/>
       <w:r>
         <w:t>Placing the risk analysis in context</w:t>
       </w:r>
@@ -4056,7 +4125,7 @@
         <w:spacing w:before="0"/>
       </w:pPr>
       <w:bookmarkStart w:id="13" w:name="_Toc511719495"/>
-      <w:bookmarkStart w:id="14" w:name="_Toc75419044"/>
+      <w:bookmarkStart w:id="14" w:name="_Toc77322711"/>
       <w:r>
         <w:t>Aims of the document</w:t>
       </w:r>
@@ -4107,7 +4176,7 @@
         </w:numPr>
       </w:pPr>
       <w:bookmarkStart w:id="15" w:name="_Toc511719496"/>
-      <w:bookmarkStart w:id="16" w:name="_Toc75419045"/>
+      <w:bookmarkStart w:id="16" w:name="_Toc77322712"/>
       <w:r>
         <w:t>References</w:t>
       </w:r>
@@ -4162,7 +4231,7 @@
         </w:numPr>
       </w:pPr>
       <w:bookmarkStart w:id="17" w:name="_Toc511719497"/>
-      <w:bookmarkStart w:id="18" w:name="_Toc75419046"/>
+      <w:bookmarkStart w:id="18" w:name="_Toc77322713"/>
       <w:r>
         <w:t>Acronyms/Glossary</w:t>
       </w:r>
@@ -4277,7 +4346,7 @@
         </w:numPr>
       </w:pPr>
       <w:bookmarkStart w:id="19" w:name="_Toc511719498"/>
-      <w:bookmarkStart w:id="20" w:name="_Toc75419047"/>
+      <w:bookmarkStart w:id="20" w:name="_Toc77322714"/>
       <w:r>
         <w:lastRenderedPageBreak/>
         <w:t xml:space="preserve">Description of the </w:t>
@@ -4639,7 +4708,7 @@
         </w:rPr>
       </w:pPr>
       <w:bookmarkStart w:id="21" w:name="_Toc511719499"/>
-      <w:bookmarkStart w:id="22" w:name="_Toc75419048"/>
+      <w:bookmarkStart w:id="22" w:name="_Toc77322715"/>
       <w:proofErr w:type="spellStart"/>
       <w:r>
         <w:rPr>
@@ -4671,7 +4740,7 @@
         </w:rPr>
       </w:pPr>
       <w:bookmarkStart w:id="23" w:name="_Toc511719500"/>
-      <w:bookmarkStart w:id="24" w:name="_Toc75419049"/>
+      <w:bookmarkStart w:id="24" w:name="_Toc77322716"/>
       <w:r>
         <w:rPr>
           <w:lang w:val="fr-LU"/>
@@ -4714,7 +4783,7 @@
       <w:bookmarkStart w:id="25" w:name="_Toc354489474"/>
       <w:bookmarkStart w:id="26" w:name="_Toc511719501"/>
       <w:bookmarkStart w:id="27" w:name="_Toc354489475"/>
-      <w:bookmarkStart w:id="28" w:name="_Toc75419050"/>
+      <w:bookmarkStart w:id="28" w:name="_Toc77322717"/>
       <w:r>
         <w:t>Definition of the risk evaluation criteria</w:t>
       </w:r>
@@ -4732,7 +4801,7 @@
         <w:ind w:left="709"/>
       </w:pPr>
       <w:bookmarkStart w:id="29" w:name="_Toc75271279"/>
-      <w:bookmarkStart w:id="30" w:name="_Toc75419051"/>
+      <w:bookmarkStart w:id="30" w:name="_Toc77322718"/>
       <w:r>
         <w:t>Information risks</w:t>
       </w:r>
@@ -4748,7 +4817,7 @@
         </w:numPr>
       </w:pPr>
       <w:bookmarkStart w:id="31" w:name="_Toc511719502"/>
-      <w:bookmarkStart w:id="32" w:name="_Toc75419052"/>
+      <w:bookmarkStart w:id="32" w:name="_Toc77322719"/>
       <w:bookmarkEnd w:id="27"/>
       <w:r>
         <w:t>Impact scale</w:t>
@@ -4783,7 +4852,7 @@
         </w:numPr>
       </w:pPr>
       <w:bookmarkStart w:id="33" w:name="_Toc511719503"/>
-      <w:bookmarkStart w:id="34" w:name="_Toc75419053"/>
+      <w:bookmarkStart w:id="34" w:name="_Toc77322720"/>
       <w:r>
         <w:t>Threat scale</w:t>
       </w:r>
@@ -4826,7 +4895,7 @@
         </w:numPr>
       </w:pPr>
       <w:bookmarkStart w:id="35" w:name="_Toc511719504"/>
-      <w:bookmarkStart w:id="36" w:name="_Toc75419054"/>
+      <w:bookmarkStart w:id="36" w:name="_Toc77322721"/>
       <w:r>
         <w:t>Vulnerability scale</w:t>
       </w:r>
@@ -4890,7 +4959,7 @@
         </w:numPr>
       </w:pPr>
       <w:bookmarkStart w:id="37" w:name="_Toc511719505"/>
-      <w:bookmarkStart w:id="38" w:name="_Toc75419055"/>
+      <w:bookmarkStart w:id="38" w:name="_Toc77322722"/>
       <w:r>
         <w:lastRenderedPageBreak/>
         <w:t>R</w:t>
@@ -5005,7 +5074,7 @@
         <w:ind w:left="709"/>
       </w:pPr>
       <w:bookmarkStart w:id="39" w:name="_Toc75271284"/>
-      <w:bookmarkStart w:id="40" w:name="_Toc75419056"/>
+      <w:bookmarkStart w:id="40" w:name="_Toc77322723"/>
       <w:r>
         <w:t>Operational risks</w:t>
       </w:r>
@@ -5021,7 +5090,7 @@
         </w:numPr>
       </w:pPr>
       <w:bookmarkStart w:id="41" w:name="_Toc75271285"/>
-      <w:bookmarkStart w:id="42" w:name="_Toc75419057"/>
+      <w:bookmarkStart w:id="42" w:name="_Toc77322724"/>
       <w:r>
         <w:t>Impact scale</w:t>
       </w:r>
@@ -5042,7 +5111,7 @@
         </w:numPr>
       </w:pPr>
       <w:bookmarkStart w:id="43" w:name="_Toc75271286"/>
-      <w:bookmarkStart w:id="44" w:name="_Toc75419058"/>
+      <w:bookmarkStart w:id="44" w:name="_Toc77322725"/>
       <w:r>
         <w:t>Likelihood</w:t>
       </w:r>
@@ -5066,7 +5135,7 @@
         </w:numPr>
       </w:pPr>
       <w:bookmarkStart w:id="45" w:name="_Toc75271287"/>
-      <w:bookmarkStart w:id="46" w:name="_Toc75419059"/>
+      <w:bookmarkStart w:id="46" w:name="_Toc77322726"/>
       <w:r>
         <w:t>R</w:t>
       </w:r>
@@ -5106,7 +5175,7 @@
         </w:rPr>
       </w:pPr>
       <w:bookmarkStart w:id="47" w:name="_Toc511719506"/>
-      <w:bookmarkStart w:id="48" w:name="_Toc75419060"/>
+      <w:bookmarkStart w:id="48" w:name="_Toc77322727"/>
       <w:r>
         <w:rPr>
           <w:lang w:val="fr-LU"/>
@@ -5179,7 +5248,7 @@
         </w:rPr>
       </w:pPr>
       <w:bookmarkStart w:id="49" w:name="_Toc511719507"/>
-      <w:bookmarkStart w:id="50" w:name="_Toc75419061"/>
+      <w:bookmarkStart w:id="50" w:name="_Toc77322728"/>
       <w:proofErr w:type="spellStart"/>
       <w:r>
         <w:rPr>
@@ -5218,7 +5287,7 @@
         </w:rPr>
       </w:pPr>
       <w:bookmarkStart w:id="51" w:name="_Toc511719508"/>
-      <w:bookmarkStart w:id="52" w:name="_Toc75419062"/>
+      <w:bookmarkStart w:id="52" w:name="_Toc77322729"/>
       <w:proofErr w:type="spellStart"/>
       <w:r>
         <w:rPr>
@@ -5277,7 +5346,7 @@
         </w:rPr>
       </w:pPr>
       <w:bookmarkStart w:id="53" w:name="_Toc511719509"/>
-      <w:bookmarkStart w:id="54" w:name="_Toc75419063"/>
+      <w:bookmarkStart w:id="54" w:name="_Toc77322730"/>
       <w:proofErr w:type="spellStart"/>
       <w:r>
         <w:rPr>
@@ -5351,7 +5420,7 @@
         </w:rPr>
       </w:pPr>
       <w:bookmarkStart w:id="55" w:name="_Toc511719510"/>
-      <w:bookmarkStart w:id="56" w:name="_Toc75419064"/>
+      <w:bookmarkStart w:id="56" w:name="_Toc77322731"/>
       <w:proofErr w:type="spellStart"/>
       <w:r>
         <w:rPr>
@@ -5453,7 +5522,7 @@
         </w:rPr>
       </w:pPr>
       <w:bookmarkStart w:id="57" w:name="_Toc511719511"/>
-      <w:bookmarkStart w:id="58" w:name="_Toc75419065"/>
+      <w:bookmarkStart w:id="58" w:name="_Toc77322732"/>
       <w:r>
         <w:rPr>
           <w:lang w:val="fr-LU"/>
@@ -5528,7 +5597,7 @@
         <w:ind w:left="567"/>
       </w:pPr>
       <w:bookmarkStart w:id="62" w:name="_Toc511719512"/>
-      <w:bookmarkStart w:id="63" w:name="_Toc75419066"/>
+      <w:bookmarkStart w:id="63" w:name="_Toc77322733"/>
       <w:bookmarkEnd w:id="59"/>
       <w:bookmarkEnd w:id="60"/>
       <w:bookmarkEnd w:id="61"/>
@@ -5637,7 +5706,7 @@
         <w:ind w:left="567"/>
       </w:pPr>
       <w:bookmarkStart w:id="65" w:name="_Toc511719513"/>
-      <w:bookmarkStart w:id="66" w:name="_Toc75419067"/>
+      <w:bookmarkStart w:id="66" w:name="_Toc77322734"/>
       <w:bookmarkEnd w:id="64"/>
       <w:r>
         <w:lastRenderedPageBreak/>
@@ -5658,7 +5727,7 @@
           <w:lang w:val="fr-LU"/>
         </w:rPr>
       </w:pPr>
-      <w:bookmarkStart w:id="67" w:name="_Toc75419068"/>
+      <w:bookmarkStart w:id="67" w:name="_Toc77322735"/>
       <w:proofErr w:type="spellStart"/>
       <w:r>
         <w:rPr>
@@ -5700,7 +5769,7 @@
           <w:lang w:val="fr-LU"/>
         </w:rPr>
       </w:pPr>
-      <w:bookmarkStart w:id="68" w:name="_Toc75419069"/>
+      <w:bookmarkStart w:id="68" w:name="_Toc77322736"/>
       <w:proofErr w:type="spellStart"/>
       <w:r>
         <w:rPr>
@@ -5862,7 +5931,7 @@
         <w:pStyle w:val="Heading1"/>
       </w:pPr>
       <w:bookmarkStart w:id="73" w:name="_Toc511719516"/>
-      <w:bookmarkStart w:id="74" w:name="_Toc75419070"/>
+      <w:bookmarkStart w:id="74" w:name="_Toc77322737"/>
       <w:r>
         <w:lastRenderedPageBreak/>
         <w:t>Appendix A: Interview and information collection</w:t>
@@ -5902,7 +5971,7 @@
         <w:pStyle w:val="Heading1"/>
       </w:pPr>
       <w:bookmarkStart w:id="75" w:name="_Toc511719517"/>
-      <w:bookmarkStart w:id="76" w:name="_Toc75419071"/>
+      <w:bookmarkStart w:id="76" w:name="_Toc77322738"/>
       <w:r>
         <w:lastRenderedPageBreak/>
         <w:t>Appendix B: Evaluation of trends</w:t>
@@ -5925,7 +5994,7 @@
         <w:pStyle w:val="Heading1"/>
       </w:pPr>
       <w:bookmarkStart w:id="77" w:name="_Toc511719518"/>
-      <w:bookmarkStart w:id="78" w:name="_Toc75419072"/>
+      <w:bookmarkStart w:id="78" w:name="_Toc77322739"/>
       <w:r>
         <w:lastRenderedPageBreak/>
         <w:t>Appendix C: Evaluation of threats</w:t>
@@ -5937,8 +6006,37 @@
       <w:r>
         <w:t>${TABLE_THREATS_FULL}</w:t>
       </w:r>
-    </w:p>
-    <w:p>
+      <w:r>
+        <w:br w:type="page"/>
+      </w:r>
+    </w:p>
+    <w:p>
+      <w:pPr>
+        <w:pStyle w:val="Heading1"/>
+      </w:pPr>
+      <w:bookmarkStart w:id="79" w:name="_Toc77322740"/>
+      <w:r>
+        <w:lastRenderedPageBreak/>
+        <w:t>Appendix D</w:t>
+      </w:r>
+      <w:r>
+        <w:t xml:space="preserve">: </w:t>
+      </w:r>
+      <w:r>
+        <w:t>Risk owners</w:t>
+      </w:r>
+      <w:bookmarkEnd w:id="79"/>
+    </w:p>
+    <w:p>
+      <w:r>
+        <w:t>${TABLE_</w:t>
+      </w:r>
+      <w:r>
+        <w:t>RISK_OWNERS</w:t>
+      </w:r>
+      <w:r>
+        <w:t>}</w:t>
+      </w:r>
       <w:r>
         <w:br w:type="page"/>
       </w:r>
@@ -5961,14 +6059,17 @@
         <w:pStyle w:val="Heading1"/>
         <w:jc w:val="left"/>
       </w:pPr>
-      <w:bookmarkStart w:id="79" w:name="_Toc511719519"/>
-      <w:bookmarkStart w:id="80" w:name="_Toc75419073"/>
+      <w:bookmarkStart w:id="80" w:name="_Toc511719519"/>
+      <w:bookmarkStart w:id="81" w:name="_Toc77322741"/>
       <w:r>
         <w:lastRenderedPageBreak/>
-        <w:t>Appendix D: Notes and comments from the consultant</w:t>
-      </w:r>
-      <w:bookmarkEnd w:id="79"/>
+        <w:t>Appendix E</w:t>
+      </w:r>
+      <w:r>
+        <w:t>: Notes and comments from the consultant</w:t>
+      </w:r>
       <w:bookmarkEnd w:id="80"/>
+      <w:bookmarkEnd w:id="81"/>
     </w:p>
     <w:p>
       <w:pPr>
@@ -5978,8 +6079,8 @@
           <w:lang w:val="fr-LU"/>
         </w:rPr>
       </w:pPr>
-      <w:bookmarkStart w:id="81" w:name="_Toc511719520"/>
-      <w:bookmarkStart w:id="82" w:name="_Toc75419074"/>
+      <w:bookmarkStart w:id="82" w:name="_Toc511719520"/>
+      <w:bookmarkStart w:id="83" w:name="_Toc77322742"/>
       <w:r>
         <w:rPr>
           <w:lang w:val="fr-LU"/>
@@ -5993,8 +6094,8 @@
         </w:rPr>
         <w:t>risks</w:t>
       </w:r>
-      <w:bookmarkEnd w:id="81"/>
       <w:bookmarkEnd w:id="82"/>
+      <w:bookmarkEnd w:id="83"/>
       <w:proofErr w:type="spellEnd"/>
     </w:p>
     <w:p>
@@ -6036,14 +6137,14 @@
         <w:pStyle w:val="Heading2"/>
         <w:snapToGrid w:val="0"/>
       </w:pPr>
-      <w:bookmarkStart w:id="83" w:name="_Toc511719521"/>
-      <w:bookmarkStart w:id="84" w:name="_Toc75419075"/>
+      <w:bookmarkStart w:id="84" w:name="_Toc511719521"/>
+      <w:bookmarkStart w:id="85" w:name="_Toc77322743"/>
       <w:r>
         <w:lastRenderedPageBreak/>
         <w:t>Operational risks</w:t>
       </w:r>
-      <w:bookmarkEnd w:id="83"/>
       <w:bookmarkEnd w:id="84"/>
+      <w:bookmarkEnd w:id="85"/>
       <w:r>
         <w:t xml:space="preserve"> </w:t>
       </w:r>
@@ -6352,7 +6453,7 @@
         <w:noProof/>
         <w:color w:val="auto"/>
       </w:rPr>
-      <w:t>17</w:t>
+      <w:t>18</w:t>
     </w:r>
     <w:r>
       <w:rPr>
@@ -6673,7 +6774,7 @@
         <w:noProof/>
         <w:color w:val="auto"/>
       </w:rPr>
-      <w:t>17</w:t>
+      <w:t>18</w:t>
     </w:r>
     <w:r>
       <w:rPr>
@@ -6718,7 +6819,7 @@
         <w:lang w:val="en-US" w:eastAsia="en-US" w:bidi="ar-SA"/>
       </w:rPr>
       <w:drawing>
-        <wp:anchor distT="0" distB="0" distL="0" distR="0" simplePos="0" relativeHeight="251677696" behindDoc="0" locked="0" layoutInCell="1" allowOverlap="1" wp14:anchorId="61E6F9F6" wp14:editId="751037BE">
+        <wp:anchor distT="0" distB="0" distL="0" distR="0" simplePos="0" relativeHeight="251707392" behindDoc="0" locked="0" layoutInCell="1" allowOverlap="1" wp14:anchorId="24F6362E" wp14:editId="148945ED">
           <wp:simplePos x="0" y="0"/>
           <wp:positionH relativeFrom="column">
             <wp:posOffset>-70485</wp:posOffset>
@@ -6729,7 +6830,7 @@
           <wp:extent cx="601345" cy="308610"/>
           <wp:effectExtent l="0" t="0" r="8255" b="0"/>
           <wp:wrapSquare wrapText="largest"/>
-          <wp:docPr id="23" name="Picture 23"/>
+          <wp:docPr id="4" name="Picture 4"/>
           <wp:cNvGraphicFramePr>
             <a:graphicFrameLocks xmlns:a="http://schemas.openxmlformats.org/drawingml/2006/main" noChangeAspect="1"/>
           </wp:cNvGraphicFramePr>
@@ -6903,7 +7004,7 @@
         <w:noProof/>
         <w:color w:val="auto"/>
       </w:rPr>
-      <w:t>15</w:t>
+      <w:t>16</w:t>
     </w:r>
     <w:r>
       <w:rPr>
@@ -6952,7 +7053,7 @@
         <w:noProof/>
         <w:color w:val="auto"/>
       </w:rPr>
-      <w:t>17</w:t>
+      <w:t>18</w:t>
     </w:r>
     <w:r>
       <w:rPr>
@@ -7224,7 +7325,7 @@
         <w:noProof/>
         <w:color w:val="auto"/>
       </w:rPr>
-      <w:t>17</w:t>
+      <w:t>18</w:t>
     </w:r>
     <w:r>
       <w:rPr>
@@ -7273,7 +7374,7 @@
         <w:noProof/>
         <w:color w:val="auto"/>
       </w:rPr>
-      <w:t>17</w:t>
+      <w:t>18</w:t>
     </w:r>
     <w:r>
       <w:rPr>
@@ -8942,7 +9043,7 @@
               <w:lang w:eastAsia="en-US"/>
             </w:rPr>
             <w:drawing>
-              <wp:anchor distT="0" distB="0" distL="114300" distR="114300" simplePos="0" relativeHeight="251698176" behindDoc="0" locked="0" layoutInCell="1" allowOverlap="1" wp14:anchorId="44FD5DAE" wp14:editId="46FFB407">
+              <wp:anchor distT="0" distB="0" distL="114300" distR="114300" simplePos="0" relativeHeight="251708416" behindDoc="0" locked="0" layoutInCell="1" allowOverlap="1" wp14:anchorId="41BEB2F9" wp14:editId="4BE4D618">
                 <wp:simplePos x="0" y="0"/>
                 <wp:positionH relativeFrom="column">
                   <wp:posOffset>-36830</wp:posOffset>
@@ -8953,7 +9054,7 @@
                 <wp:extent cx="1552575" cy="575945"/>
                 <wp:effectExtent l="0" t="0" r="0" b="0"/>
                 <wp:wrapNone/>
-                <wp:docPr id="22" name="Picture 22" descr="C:\Users\juan\AppData\Local\Microsoft\Windows\INetCache\Content.Word\monarc-RVB.EMF"/>
+                <wp:docPr id="3" name="Picture 3" descr="C:\Users\juan\AppData\Local\Microsoft\Windows\INetCache\Content.Word\monarc-RVB.EMF"/>
                 <wp:cNvGraphicFramePr>
                   <a:graphicFrameLocks xmlns:a="http://schemas.openxmlformats.org/drawingml/2006/main" noChangeAspect="1"/>
                 </wp:cNvGraphicFramePr>
@@ -9480,7 +9581,7 @@
               <w:lang w:eastAsia="en-US"/>
             </w:rPr>
             <w:drawing>
-              <wp:anchor distT="0" distB="0" distL="114300" distR="114300" simplePos="0" relativeHeight="251669504" behindDoc="1" locked="0" layoutInCell="1" allowOverlap="1" wp14:anchorId="60E37ACF" wp14:editId="11EB3E4E">
+              <wp:anchor distT="0" distB="0" distL="114300" distR="114300" simplePos="0" relativeHeight="251706368" behindDoc="1" locked="0" layoutInCell="1" allowOverlap="1" wp14:anchorId="714C45F3" wp14:editId="1624659A">
                 <wp:simplePos x="0" y="0"/>
                 <wp:positionH relativeFrom="column">
                   <wp:posOffset>-60325</wp:posOffset>
@@ -9491,7 +9592,7 @@
                 <wp:extent cx="1209040" cy="532765"/>
                 <wp:effectExtent l="0" t="0" r="0" b="635"/>
                 <wp:wrapNone/>
-                <wp:docPr id="24" name="Picture 24"/>
+                <wp:docPr id="5" name="Picture 5"/>
                 <wp:cNvGraphicFramePr>
                   <a:graphicFrameLocks xmlns:a="http://schemas.openxmlformats.org/drawingml/2006/main" noChangeAspect="1"/>
                 </wp:cNvGraphicFramePr>
@@ -14032,7 +14133,7 @@
 </file>
 
 <file path=customXml/itemProps1.xml><?xml version="1.0" encoding="utf-8"?>
-<ds:datastoreItem xmlns:ds="http://schemas.openxmlformats.org/officeDocument/2006/customXml" ds:itemID="{1A26A6A0-CD3B-4972-B88D-12390D5C9108}">
+<ds:datastoreItem xmlns:ds="http://schemas.openxmlformats.org/officeDocument/2006/customXml" ds:itemID="{E1EEA9FE-0F69-407C-B292-16099B9C48EF}">
   <ds:schemaRefs>
     <ds:schemaRef ds:uri="http://schemas.openxmlformats.org/officeDocument/2006/bibliography"/>
   </ds:schemaRefs>
@@ -14040,7 +14141,7 @@
 </file>
 
 <file path=customXml/itemProps2.xml><?xml version="1.0" encoding="utf-8"?>
-<ds:datastoreItem xmlns:ds="http://schemas.openxmlformats.org/officeDocument/2006/customXml" ds:itemID="{E70ED88A-5416-4E6F-878D-74CAC0BD9D70}">
+<ds:datastoreItem xmlns:ds="http://schemas.openxmlformats.org/officeDocument/2006/customXml" ds:itemID="{99AD303F-E51E-4BD8-839A-356C2EC050A6}">
   <ds:schemaRefs>
     <ds:schemaRef ds:uri="http://schemas.openxmlformats.org/officeDocument/2006/bibliography"/>
   </ds:schemaRefs>

</xml_diff>